<commit_message>
newer version of proposal in New
</commit_message>
<xml_diff>
--- a/project II documents/new/Proposal_First_Defense_HotelHQ - Copy.docx
+++ b/project II documents/new/Proposal_First_Defense_HotelHQ - Copy.docx
@@ -1,6 +1,6 @@
 
 <file path=word/document.xml><?xml version="1.0" encoding="utf-8"?>
-<w:document xmlns:wpc="http://schemas.microsoft.com/office/word/2010/wordprocessingCanvas" xmlns:cx="http://schemas.microsoft.com/office/drawing/2014/chartex" xmlns:cx1="http://schemas.microsoft.com/office/drawing/2015/9/8/chartex" xmlns:cx2="http://schemas.microsoft.com/office/drawing/2015/10/21/chartex" xmlns:cx3="http://schemas.microsoft.com/office/drawing/2016/5/9/chartex" xmlns:cx4="http://schemas.microsoft.com/office/drawing/2016/5/10/chartex" xmlns:cx5="http://schemas.microsoft.com/office/drawing/2016/5/11/chartex" xmlns:cx6="http://schemas.microsoft.com/office/drawing/2016/5/12/chartex" xmlns:cx7="http://schemas.microsoft.com/office/drawing/2016/5/13/chartex" xmlns:cx8="http://schemas.microsoft.com/office/drawing/2016/5/14/chartex" xmlns:mc="http://schemas.openxmlformats.org/markup-compatibility/2006" xmlns:aink="http://schemas.microsoft.com/office/drawing/2016/ink" xmlns:am3d="http://schemas.microsoft.com/office/drawing/2017/model3d" xmlns:o="urn:schemas-microsoft-com:office:office" xmlns:oel="http://schemas.microsoft.com/office/2019/extlst" xmlns:r="http://schemas.openxmlformats.org/officeDocument/2006/relationships" xmlns:m="http://schemas.openxmlformats.org/officeDocument/2006/math" xmlns:v="urn:schemas-microsoft-com:vml" xmlns:wp14="http://schemas.microsoft.com/office/word/2010/wordprocessingDrawing" xmlns:wp="http://schemas.openxmlformats.org/drawingml/2006/wordprocessingDrawing" xmlns:w10="urn:schemas-microsoft-com:office:word" xmlns:w="http://schemas.openxmlformats.org/wordprocessingml/2006/main" xmlns:w14="http://schemas.microsoft.com/office/word/2010/wordml" xmlns:w15="http://schemas.microsoft.com/office/word/2012/wordml" xmlns:w16cex="http://schemas.microsoft.com/office/word/2018/wordml/cex" xmlns:w16cid="http://schemas.microsoft.com/office/word/2016/wordml/cid" xmlns:w16="http://schemas.microsoft.com/office/word/2018/wordml" xmlns:w16du="http://schemas.microsoft.com/office/word/2023/wordml/word16du" xmlns:w16sdtdh="http://schemas.microsoft.com/office/word/2020/wordml/sdtdatahash" xmlns:w16sdtfl="http://schemas.microsoft.com/office/word/2024/wordml/sdtformatlock" xmlns:w16se="http://schemas.microsoft.com/office/word/2015/wordml/symex" xmlns:wpg="http://schemas.microsoft.com/office/word/2010/wordprocessingGroup" xmlns:wpi="http://schemas.microsoft.com/office/word/2010/wordprocessingInk" xmlns:wne="http://schemas.microsoft.com/office/word/2006/wordml" xmlns:wps="http://schemas.microsoft.com/office/word/2010/wordprocessingShape" mc:Ignorable="w14 w15 w16se w16cid w16 w16cex w16sdtdh w16sdtfl w16du wp14">
+<w:document xmlns:wpc="http://schemas.microsoft.com/office/word/2010/wordprocessingCanvas" xmlns:cx="http://schemas.microsoft.com/office/drawing/2014/chartex" xmlns:cx1="http://schemas.microsoft.com/office/drawing/2015/9/8/chartex" xmlns:cx2="http://schemas.microsoft.com/office/drawing/2015/10/21/chartex" xmlns:cx3="http://schemas.microsoft.com/office/drawing/2016/5/9/chartex" xmlns:cx4="http://schemas.microsoft.com/office/drawing/2016/5/10/chartex" xmlns:cx5="http://schemas.microsoft.com/office/drawing/2016/5/11/chartex" xmlns:cx6="http://schemas.microsoft.com/office/drawing/2016/5/12/chartex" xmlns:cx7="http://schemas.microsoft.com/office/drawing/2016/5/13/chartex" xmlns:cx8="http://schemas.microsoft.com/office/drawing/2016/5/14/chartex" xmlns:mc="http://schemas.openxmlformats.org/markup-compatibility/2006" xmlns:aink="http://schemas.microsoft.com/office/drawing/2016/ink" xmlns:am3d="http://schemas.microsoft.com/office/drawing/2017/model3d" xmlns:o="urn:schemas-microsoft-com:office:office" xmlns:oel="http://schemas.microsoft.com/office/2019/extlst" xmlns:r="http://schemas.openxmlformats.org/officeDocument/2006/relationships" xmlns:m="http://schemas.openxmlformats.org/officeDocument/2006/math" xmlns:v="urn:schemas-microsoft-com:vml" xmlns:wp14="http://schemas.microsoft.com/office/word/2010/wordprocessingDrawing" xmlns:wp="http://schemas.openxmlformats.org/drawingml/2006/wordprocessingDrawing" xmlns:w10="urn:schemas-microsoft-com:office:word" xmlns:w="http://schemas.openxmlformats.org/wordprocessingml/2006/main" xmlns:w14="http://schemas.microsoft.com/office/word/2010/wordml" xmlns:w15="http://schemas.microsoft.com/office/word/2012/wordml" xmlns:w16cex="http://schemas.microsoft.com/office/word/2018/wordml/cex" xmlns:w16cid="http://schemas.microsoft.com/office/word/2016/wordml/cid" xmlns:w16="http://schemas.microsoft.com/office/word/2018/wordml" xmlns:w16sdtdh="http://schemas.microsoft.com/office/word/2020/wordml/sdtdatahash" xmlns:w16se="http://schemas.microsoft.com/office/word/2015/wordml/symex" xmlns:wpg="http://schemas.microsoft.com/office/word/2010/wordprocessingGroup" xmlns:wpi="http://schemas.microsoft.com/office/word/2010/wordprocessingInk" xmlns:wne="http://schemas.microsoft.com/office/word/2006/wordml" xmlns:wps="http://schemas.microsoft.com/office/word/2010/wordprocessingShape" mc:Ignorable="w14 w15 w16se w16cid w16 w16cex w16sdtdh wp14">
   <w:body>
     <w:p>
       <w:pPr>
@@ -435,7 +435,15 @@
           <w:sz w:val="28"/>
           <w:szCs w:val="28"/>
         </w:rPr>
-        <w:t>May, 2025</w:t>
+        <w:t>April</w:t>
+      </w:r>
+      <w:r>
+        <w:rPr>
+          <w:rFonts w:cs="Times New Roman"/>
+          <w:sz w:val="28"/>
+          <w:szCs w:val="28"/>
+        </w:rPr>
+        <w:t>, 2025</w:t>
       </w:r>
     </w:p>
     <w:p>
@@ -660,7 +668,7 @@
               </wp:anchor>
             </w:drawing>
           </mc:Choice>
-          <mc:Fallback>
+          <mc:Fallback xmlns:w16sdtfl="http://schemas.microsoft.com/office/word/2024/wordml/sdtformatlock" xmlns:w16du="http://schemas.microsoft.com/office/word/2023/wordml/word16du">
             <w:pict>
               <v:shapetype w14:anchorId="21F3451E" id="_x0000_t202" coordsize="21600,21600" o:spt="202" path="m,l,21600r21600,l21600,xe">
                 <v:stroke joinstyle="miter"/>
@@ -743,13 +751,41 @@
                       <w:pPr>
                         <w:spacing w:after="0" w:line="360" w:lineRule="auto"/>
                       </w:pPr>
+                      <w:proofErr w:type="spellStart"/>
                       <w:r>
                         <w:rPr>
                           <w:rFonts w:cs="Times New Roman"/>
                           <w:sz w:val="28"/>
                           <w:szCs w:val="28"/>
                         </w:rPr>
-                        <w:t>Uttarbehedi 4 Dhangadhi, Kailali, Nepal</w:t>
+                        <w:t>Uttarbehedi</w:t>
+                      </w:r>
+                      <w:proofErr w:type="spellEnd"/>
+                      <w:r>
+                        <w:rPr>
+                          <w:rFonts w:cs="Times New Roman"/>
+                          <w:sz w:val="28"/>
+                          <w:szCs w:val="28"/>
+                        </w:rPr>
+                        <w:t xml:space="preserve"> 4 </w:t>
+                      </w:r>
+                      <w:proofErr w:type="spellStart"/>
+                      <w:r>
+                        <w:rPr>
+                          <w:rFonts w:cs="Times New Roman"/>
+                          <w:sz w:val="28"/>
+                          <w:szCs w:val="28"/>
+                        </w:rPr>
+                        <w:t>Dhangadhi</w:t>
+                      </w:r>
+                      <w:proofErr w:type="spellEnd"/>
+                      <w:r>
+                        <w:rPr>
+                          <w:rFonts w:cs="Times New Roman"/>
+                          <w:sz w:val="28"/>
+                          <w:szCs w:val="28"/>
+                        </w:rPr>
+                        <w:t>, Kailali, Nepal</w:t>
                       </w:r>
                     </w:p>
                   </w:txbxContent>
@@ -850,7 +886,7 @@
               </wp:anchor>
             </w:drawing>
           </mc:Choice>
-          <mc:Fallback>
+          <mc:Fallback xmlns:w16sdtfl="http://schemas.microsoft.com/office/word/2024/wordml/sdtformatlock" xmlns:w16du="http://schemas.microsoft.com/office/word/2023/wordml/word16du">
             <w:pict>
               <v:rect w14:anchorId="4A563BC4" id="Rectangle 9" o:spid="_x0000_s1026" style="position:absolute;margin-left:168.6pt;margin-top:80.3pt;width:71.4pt;height:49.8pt;z-index:251665408;visibility:visible;mso-wrap-style:square;mso-wrap-distance-left:9pt;mso-wrap-distance-top:0;mso-wrap-distance-right:9pt;mso-wrap-distance-bottom:0;mso-position-horizontal:absolute;mso-position-horizontal-relative:text;mso-position-vertical:absolute;mso-position-vertical-relative:text;v-text-anchor:middle" o:gfxdata="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" fillcolor="white [3212]" stroked="f" strokeweight="1pt"/>
             </w:pict>
@@ -1054,7 +1090,13 @@
         <w:t>Efficient management of room and table bookings is critical in the hospitality industry to ensure smooth operations and high customer satisfaction. Many hotels and restaurants still rely on manual or semi-manual booking systems, which often lead to overbooking, miscommunication, and poor user experience. This project proposes a comprehensive web-based platform dedicated exclusively to managing hotel room and restaurant table bookings in real time, improving operational efficiency and customer convenience.</w:t>
       </w:r>
       <w:r>
-        <w:t xml:space="preserve"> The main functionality provided are room booking, room status, room category name and room prices, bill creation handling , payment handling, </w:t>
+        <w:t xml:space="preserve"> The main functionality provided are room booking, room status, room category name and room prices, bill creation </w:t>
+      </w:r>
+      <w:r>
+        <w:t>handling,</w:t>
+      </w:r>
+      <w:r>
+        <w:t xml:space="preserve"> payment handling, </w:t>
       </w:r>
     </w:p>
     <w:p>
@@ -1401,19 +1443,7 @@
         <w:jc w:val="both"/>
       </w:pPr>
       <w:r>
-        <w:t xml:space="preserve">The local 3-star hotel situated in Dhangadhi uses a </w:t>
-      </w:r>
-      <w:r>
-        <w:t xml:space="preserve">semi-digital </w:t>
-      </w:r>
-      <w:r>
-        <w:t>booking system which doesn’t provide an online boking option to the customers</w:t>
-      </w:r>
-      <w:r>
-        <w:t>, but it provides email booking as an option to them</w:t>
-      </w:r>
-      <w:r>
-        <w:t>.</w:t>
+        <w:t>The local 3-star hotel situated in Dhangadhi uses a manual booking system which doesn’t provide an online boking option to the customers.</w:t>
       </w:r>
     </w:p>
     <w:p>
@@ -1444,7 +1474,7 @@
         <w:jc w:val="both"/>
       </w:pPr>
       <w:r>
-        <w:t>No need for technical manpower or training to use the system, So it is easier to learn for non-tech people.</w:t>
+        <w:t>Less prone to loadshedding</w:t>
       </w:r>
     </w:p>
     <w:p>
@@ -1508,17 +1538,13 @@
     </w:p>
     <w:p>
       <w:pPr>
-        <w:pStyle w:val="ListParagraph"/>
-        <w:numPr>
-          <w:ilvl w:val="0"/>
-          <w:numId w:val="38"/>
-        </w:numPr>
         <w:spacing w:after="0" w:line="360" w:lineRule="auto"/>
         <w:jc w:val="both"/>
-      </w:pPr>
-      <w:r>
-        <w:t>Lack of sync between the local register and the email booked rooms, which creates discrepancy on the booking status.</w:t>
-      </w:r>
+        <w:rPr>
+          <w:b/>
+          <w:bCs/>
+        </w:rPr>
+      </w:pPr>
     </w:p>
     <w:p>
       <w:pPr>
@@ -1529,48 +1555,35 @@
           <w:bCs/>
         </w:rPr>
       </w:pPr>
+      <w:r>
+        <w:rPr>
+          <w:b/>
+          <w:bCs/>
+        </w:rPr>
+        <w:t>2</w:t>
+      </w:r>
+      <w:r>
+        <w:rPr>
+          <w:b/>
+          <w:bCs/>
+        </w:rPr>
+        <w:t xml:space="preserve">. </w:t>
+      </w:r>
+      <w:r>
+        <w:rPr>
+          <w:b/>
+          <w:bCs/>
+        </w:rPr>
+        <w:t>Rubus Hotel</w:t>
+      </w:r>
     </w:p>
     <w:p>
       <w:pPr>
         <w:spacing w:after="0" w:line="360" w:lineRule="auto"/>
         <w:jc w:val="both"/>
-        <w:rPr>
-          <w:b/>
-          <w:bCs/>
-        </w:rPr>
-      </w:pPr>
-      <w:r>
-        <w:rPr>
-          <w:b/>
-          <w:bCs/>
-        </w:rPr>
-        <w:t>2</w:t>
-      </w:r>
-      <w:r>
-        <w:rPr>
-          <w:b/>
-          <w:bCs/>
-        </w:rPr>
-        <w:t xml:space="preserve">. </w:t>
-      </w:r>
-      <w:r>
-        <w:rPr>
-          <w:b/>
-          <w:bCs/>
-        </w:rPr>
-        <w:t>Rubus Hotel</w:t>
-      </w:r>
-    </w:p>
-    <w:p>
-      <w:pPr>
-        <w:spacing w:after="0" w:line="360" w:lineRule="auto"/>
-        <w:jc w:val="both"/>
       </w:pPr>
       <w:r>
         <w:t xml:space="preserve">Rubus Hotel uses </w:t>
-      </w:r>
-      <w:r>
-        <w:t>email booking and Excel for storing user data as well.</w:t>
       </w:r>
     </w:p>
     <w:p>
@@ -1596,20 +1609,7 @@
         <w:jc w:val="both"/>
       </w:pPr>
       <w:r>
-        <w:t>Easier for the front desk employees to learn the workflow.</w:t>
-      </w:r>
-    </w:p>
-    <w:p>
-      <w:pPr>
-        <w:numPr>
-          <w:ilvl w:val="0"/>
-          <w:numId w:val="39"/>
-        </w:numPr>
-        <w:spacing w:after="0" w:line="360" w:lineRule="auto"/>
-        <w:jc w:val="both"/>
-      </w:pPr>
-      <w:r>
-        <w:t>Saves the cost of developing an actual online system</w:t>
+        <w:t>.</w:t>
       </w:r>
     </w:p>
     <w:p>
@@ -1635,20 +1635,7 @@
         <w:jc w:val="both"/>
       </w:pPr>
       <w:r>
-        <w:t>The semi-digital email booking sometimes creates double booking issue.</w:t>
-      </w:r>
-    </w:p>
-    <w:p>
-      <w:pPr>
-        <w:numPr>
-          <w:ilvl w:val="0"/>
-          <w:numId w:val="40"/>
-        </w:numPr>
-        <w:spacing w:after="0" w:line="360" w:lineRule="auto"/>
-        <w:jc w:val="both"/>
-      </w:pPr>
-      <w:r>
-        <w:t>More prone to human error.</w:t>
+        <w:t>.</w:t>
       </w:r>
     </w:p>
     <w:p>
@@ -1780,6 +1767,7 @@
         <w:jc w:val="both"/>
       </w:pPr>
       <w:r>
+        <w:lastRenderedPageBreak/>
         <w:t>Administrative access to manage bookings and view reports.</w:t>
       </w:r>
     </w:p>
@@ -2387,7 +2375,6 @@
               <w:jc w:val="both"/>
             </w:pPr>
             <w:r>
-              <w:lastRenderedPageBreak/>
               <w:t>Medium</w:t>
             </w:r>
           </w:p>
@@ -2554,6 +2541,7 @@
         <w:spacing w:after="240"/>
       </w:pPr>
       <w:r>
+        <w:lastRenderedPageBreak/>
         <w:t>Methodology and System Design</w:t>
       </w:r>
     </w:p>
@@ -2683,7 +2671,6 @@
         <w:rPr>
           <w:noProof/>
         </w:rPr>
-        <w:lastRenderedPageBreak/>
         <w:drawing>
           <wp:anchor distT="0" distB="0" distL="114300" distR="114300" simplePos="0" relativeHeight="251667456" behindDoc="0" locked="0" layoutInCell="1" allowOverlap="1" wp14:anchorId="6290BD86" wp14:editId="4D35BF75">
             <wp:simplePos x="0" y="0"/>
@@ -2852,7 +2839,7 @@
               </wp:anchor>
             </w:drawing>
           </mc:Choice>
-          <mc:Fallback>
+          <mc:Fallback xmlns:w16sdtfl="http://schemas.microsoft.com/office/word/2024/wordml/sdtformatlock" xmlns:w16du="http://schemas.microsoft.com/office/word/2023/wordml/word16du">
             <w:pict>
               <v:shape w14:anchorId="2F92A85B" id="Text Box 3" o:spid="_x0000_s1027" type="#_x0000_t202" style="position:absolute;left:0;text-align:left;margin-left:0;margin-top:1.15pt;width:142.2pt;height:27pt;z-index:251663360;visibility:visible;mso-wrap-style:square;mso-width-percent:0;mso-height-percent:0;mso-wrap-distance-left:9pt;mso-wrap-distance-top:0;mso-wrap-distance-right:9pt;mso-wrap-distance-bottom:0;mso-position-horizontal:center;mso-position-horizontal-relative:page;mso-position-vertical:absolute;mso-position-vertical-relative:text;mso-width-percent:0;mso-height-percent:0;mso-width-relative:margin;mso-height-relative:margin;v-text-anchor:top" o:gfxdata="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" fillcolor="white [3201]" stroked="f" strokeweight=".5pt">
                 <v:textbox>
@@ -3080,7 +3067,6 @@
         <w:jc w:val="both"/>
       </w:pPr>
       <w:r>
-        <w:lastRenderedPageBreak/>
         <w:t>Manages user authentication and session control with role-based routing to restrict access.</w:t>
       </w:r>
     </w:p>
@@ -3222,6 +3208,7 @@
         <w:rPr>
           <w:u w:val="single"/>
         </w:rPr>
+        <w:lastRenderedPageBreak/>
         <w:t>Booking details</w:t>
       </w:r>
       <w:r>
@@ -3356,7 +3343,6 @@
         <w:jc w:val="both"/>
       </w:pPr>
       <w:r>
-        <w:lastRenderedPageBreak/>
         <w:t>Customers can create and manage their bookings.</w:t>
       </w:r>
     </w:p>
@@ -3433,6 +3419,7 @@
         <w:rPr>
           <w:noProof/>
         </w:rPr>
+        <w:lastRenderedPageBreak/>
         <w:drawing>
           <wp:anchor distT="0" distB="0" distL="114300" distR="114300" simplePos="0" relativeHeight="251672576" behindDoc="0" locked="0" layoutInCell="1" allowOverlap="1" wp14:anchorId="7C141BA0" wp14:editId="08AC47DC">
             <wp:simplePos x="0" y="0"/>
@@ -3527,7 +3514,6 @@
           <w:bCs/>
           <w:noProof/>
         </w:rPr>
-        <w:lastRenderedPageBreak/>
         <w:drawing>
           <wp:anchor distT="0" distB="0" distL="114300" distR="114300" simplePos="0" relativeHeight="251671552" behindDoc="0" locked="0" layoutInCell="1" allowOverlap="1" wp14:anchorId="7ABD791E" wp14:editId="6FCDE509">
             <wp:simplePos x="0" y="0"/>
@@ -3744,6 +3730,63 @@
     </w:p>
     <w:p>
       <w:pPr>
+        <w:jc w:val="center"/>
+        <w:rPr>
+          <w:b/>
+          <w:bCs/>
+        </w:rPr>
+      </w:pPr>
+    </w:p>
+    <w:p>
+      <w:pPr>
+        <w:rPr>
+          <w:b/>
+          <w:bCs/>
+        </w:rPr>
+      </w:pPr>
+    </w:p>
+    <w:p>
+      <w:pPr>
+        <w:rPr>
+          <w:b/>
+          <w:bCs/>
+        </w:rPr>
+      </w:pPr>
+    </w:p>
+    <w:p>
+      <w:pPr>
+        <w:rPr>
+          <w:b/>
+          <w:bCs/>
+        </w:rPr>
+      </w:pPr>
+      <w:r>
+        <w:rPr>
+          <w:b/>
+          <w:bCs/>
+        </w:rPr>
+        <w:br w:type="page"/>
+      </w:r>
+    </w:p>
+    <w:p>
+      <w:pPr>
+        <w:rPr>
+          <w:b/>
+          <w:bCs/>
+        </w:rPr>
+      </w:pPr>
+      <w:r>
+        <w:rPr>
+          <w:b/>
+          <w:bCs/>
+        </w:rPr>
+        <w:lastRenderedPageBreak/>
+        <w:t>ER Diagram</w:t>
+      </w:r>
+    </w:p>
+    <w:p>
+      <w:pPr>
+        <w:jc w:val="center"/>
         <w:rPr>
           <w:b/>
           <w:bCs/>
@@ -3755,20 +3798,11 @@
           <w:bCs/>
           <w:noProof/>
         </w:rPr>
-        <w:lastRenderedPageBreak/>
         <w:drawing>
-          <wp:anchor distT="0" distB="0" distL="114300" distR="114300" simplePos="0" relativeHeight="251668480" behindDoc="0" locked="0" layoutInCell="1" allowOverlap="1" wp14:anchorId="15C93D83" wp14:editId="393BFC89">
-            <wp:simplePos x="0" y="0"/>
-            <wp:positionH relativeFrom="margin">
-              <wp:align>right</wp:align>
-            </wp:positionH>
-            <wp:positionV relativeFrom="paragraph">
-              <wp:posOffset>342900</wp:posOffset>
-            </wp:positionV>
-            <wp:extent cx="5274310" cy="4439920"/>
-            <wp:effectExtent l="0" t="0" r="2540" b="0"/>
-            <wp:wrapTopAndBottom/>
-            <wp:docPr id="2106627850" name="Picture 4"/>
+          <wp:inline distT="0" distB="0" distL="0" distR="0" wp14:anchorId="29EF63BD" wp14:editId="398C7D59">
+            <wp:extent cx="6139841" cy="3898900"/>
+            <wp:effectExtent l="0" t="0" r="0" b="6350"/>
+            <wp:docPr id="1" name="Picture 1"/>
             <wp:cNvGraphicFramePr>
               <a:graphicFrameLocks xmlns:a="http://schemas.openxmlformats.org/drawingml/2006/main" noChangeAspect="1"/>
             </wp:cNvGraphicFramePr>
@@ -3776,10 +3810,10 @@
               <a:graphicData uri="http://schemas.openxmlformats.org/drawingml/2006/picture">
                 <pic:pic xmlns:pic="http://schemas.openxmlformats.org/drawingml/2006/picture">
                   <pic:nvPicPr>
-                    <pic:cNvPr id="2106627850" name="Picture 2106627850"/>
+                    <pic:cNvPr id="1" name="Picture 1"/>
                     <pic:cNvPicPr/>
                   </pic:nvPicPr>
-                  <pic:blipFill>
+                  <pic:blipFill rotWithShape="1">
                     <a:blip r:embed="rId13">
                       <a:extLst>
                         <a:ext uri="{28A0092B-C50C-407E-A947-70E740481C1C}">
@@ -3787,56 +3821,54 @@
                         </a:ext>
                       </a:extLst>
                     </a:blip>
-                    <a:stretch>
-                      <a:fillRect/>
-                    </a:stretch>
+                    <a:srcRect l="1525"/>
+                    <a:stretch/>
                   </pic:blipFill>
-                  <pic:spPr>
+                  <pic:spPr bwMode="auto">
                     <a:xfrm>
                       <a:off x="0" y="0"/>
-                      <a:ext cx="5274310" cy="4439920"/>
+                      <a:ext cx="6139841" cy="3898900"/>
                     </a:xfrm>
                     <a:prstGeom prst="rect">
                       <a:avLst/>
                     </a:prstGeom>
+                    <a:ln>
+                      <a:noFill/>
+                    </a:ln>
+                    <a:extLst>
+                      <a:ext uri="{53640926-AAD7-44D8-BBD7-CCE9431645EC}">
+                        <a14:shadowObscured xmlns:a14="http://schemas.microsoft.com/office/drawing/2010/main"/>
+                      </a:ext>
+                    </a:extLst>
                   </pic:spPr>
                 </pic:pic>
               </a:graphicData>
             </a:graphic>
-          </wp:anchor>
+          </wp:inline>
         </w:drawing>
       </w:r>
-      <w:r>
+    </w:p>
+    <w:p>
+      <w:pPr>
+        <w:jc w:val="center"/>
         <w:rPr>
           <w:b/>
           <w:bCs/>
         </w:rPr>
-        <w:t>ER Diagram</w:t>
-      </w:r>
-    </w:p>
-    <w:p>
-      <w:pPr>
-        <w:jc w:val="center"/>
+      </w:pPr>
+      <w:r>
         <w:rPr>
           <w:b/>
           <w:bCs/>
         </w:rPr>
-      </w:pPr>
-    </w:p>
-    <w:p>
-      <w:pPr>
-        <w:jc w:val="center"/>
+        <w:t>Figure 6.2.6: ER Diagram</w:t>
+      </w:r>
+      <w:r>
         <w:rPr>
           <w:b/>
           <w:bCs/>
         </w:rPr>
-      </w:pPr>
-      <w:r>
-        <w:rPr>
-          <w:b/>
-          <w:bCs/>
-        </w:rPr>
-        <w:t>Figure 6.2.6: ER Diagram</w:t>
+        <w:t xml:space="preserve"> (database schema)</w:t>
       </w:r>
     </w:p>
     <w:p>
@@ -5880,7 +5912,7 @@
               <w:jc w:val="both"/>
             </w:pPr>
             <w:r>
-              <w:t>76,000</w:t>
+              <w:t>35000</w:t>
             </w:r>
           </w:p>
         </w:tc>
@@ -5930,7 +5962,7 @@
               <w:jc w:val="both"/>
             </w:pPr>
             <w:r>
-              <w:t>68,000</w:t>
+              <w:t>35000</w:t>
             </w:r>
           </w:p>
         </w:tc>
@@ -5980,7 +6012,7 @@
               <w:jc w:val="both"/>
             </w:pPr>
             <w:r>
-              <w:t>70,000</w:t>
+              <w:t>40000</w:t>
             </w:r>
           </w:p>
         </w:tc>
@@ -6155,7 +6187,16 @@
               <w:jc w:val="both"/>
             </w:pPr>
             <w:r>
-              <w:t>2,65,000</w:t>
+              <w:t>1</w:t>
+            </w:r>
+            <w:r>
+              <w:t>,</w:t>
+            </w:r>
+            <w:r>
+              <w:t>61</w:t>
+            </w:r>
+            <w:r>
+              <w:t>,000</w:t>
             </w:r>
           </w:p>
         </w:tc>
@@ -6217,7 +6258,10 @@
         <w:t xml:space="preserve"> </w:t>
       </w:r>
       <w:r>
-        <w:t>Estimated Total: Rs. 18,500</w:t>
+        <w:t xml:space="preserve">Estimated Total: Rs. </w:t>
+      </w:r>
+      <w:r>
+        <w:t>10,000</w:t>
       </w:r>
     </w:p>
     <w:p>
@@ -6247,7 +6291,10 @@
         </w:rPr>
       </w:pPr>
       <w:r>
-        <w:t>Rs. 2,83,500</w:t>
+        <w:t xml:space="preserve">Rs. </w:t>
+      </w:r>
+      <w:r>
+        <w:t>1,71,000</w:t>
       </w:r>
       <w:r>
         <w:rPr>
@@ -6788,7 +6835,7 @@
 </file>
 
 <file path=word/endnotes.xml><?xml version="1.0" encoding="utf-8"?>
-<w:endnotes xmlns:wpc="http://schemas.microsoft.com/office/word/2010/wordprocessingCanvas" xmlns:cx="http://schemas.microsoft.com/office/drawing/2014/chartex" xmlns:cx1="http://schemas.microsoft.com/office/drawing/2015/9/8/chartex" xmlns:cx2="http://schemas.microsoft.com/office/drawing/2015/10/21/chartex" xmlns:cx3="http://schemas.microsoft.com/office/drawing/2016/5/9/chartex" xmlns:cx4="http://schemas.microsoft.com/office/drawing/2016/5/10/chartex" xmlns:cx5="http://schemas.microsoft.com/office/drawing/2016/5/11/chartex" xmlns:cx6="http://schemas.microsoft.com/office/drawing/2016/5/12/chartex" xmlns:cx7="http://schemas.microsoft.com/office/drawing/2016/5/13/chartex" xmlns:cx8="http://schemas.microsoft.com/office/drawing/2016/5/14/chartex" xmlns:mc="http://schemas.openxmlformats.org/markup-compatibility/2006" xmlns:aink="http://schemas.microsoft.com/office/drawing/2016/ink" xmlns:am3d="http://schemas.microsoft.com/office/drawing/2017/model3d" xmlns:o="urn:schemas-microsoft-com:office:office" xmlns:oel="http://schemas.microsoft.com/office/2019/extlst" xmlns:r="http://schemas.openxmlformats.org/officeDocument/2006/relationships" xmlns:m="http://schemas.openxmlformats.org/officeDocument/2006/math" xmlns:v="urn:schemas-microsoft-com:vml" xmlns:wp14="http://schemas.microsoft.com/office/word/2010/wordprocessingDrawing" xmlns:wp="http://schemas.openxmlformats.org/drawingml/2006/wordprocessingDrawing" xmlns:w10="urn:schemas-microsoft-com:office:word" xmlns:w="http://schemas.openxmlformats.org/wordprocessingml/2006/main" xmlns:w14="http://schemas.microsoft.com/office/word/2010/wordml" xmlns:w15="http://schemas.microsoft.com/office/word/2012/wordml" xmlns:w16cex="http://schemas.microsoft.com/office/word/2018/wordml/cex" xmlns:w16cid="http://schemas.microsoft.com/office/word/2016/wordml/cid" xmlns:w16="http://schemas.microsoft.com/office/word/2018/wordml" xmlns:w16du="http://schemas.microsoft.com/office/word/2023/wordml/word16du" xmlns:w16sdtdh="http://schemas.microsoft.com/office/word/2020/wordml/sdtdatahash" xmlns:w16sdtfl="http://schemas.microsoft.com/office/word/2024/wordml/sdtformatlock" xmlns:w16se="http://schemas.microsoft.com/office/word/2015/wordml/symex" xmlns:wpg="http://schemas.microsoft.com/office/word/2010/wordprocessingGroup" xmlns:wpi="http://schemas.microsoft.com/office/word/2010/wordprocessingInk" xmlns:wne="http://schemas.microsoft.com/office/word/2006/wordml" xmlns:wps="http://schemas.microsoft.com/office/word/2010/wordprocessingShape" mc:Ignorable="w14 w15 w16se w16cid w16 w16cex w16sdtdh w16sdtfl w16du wp14">
+<w:endnotes xmlns:wpc="http://schemas.microsoft.com/office/word/2010/wordprocessingCanvas" xmlns:cx="http://schemas.microsoft.com/office/drawing/2014/chartex" xmlns:cx1="http://schemas.microsoft.com/office/drawing/2015/9/8/chartex" xmlns:cx2="http://schemas.microsoft.com/office/drawing/2015/10/21/chartex" xmlns:cx3="http://schemas.microsoft.com/office/drawing/2016/5/9/chartex" xmlns:cx4="http://schemas.microsoft.com/office/drawing/2016/5/10/chartex" xmlns:cx5="http://schemas.microsoft.com/office/drawing/2016/5/11/chartex" xmlns:cx6="http://schemas.microsoft.com/office/drawing/2016/5/12/chartex" xmlns:cx7="http://schemas.microsoft.com/office/drawing/2016/5/13/chartex" xmlns:cx8="http://schemas.microsoft.com/office/drawing/2016/5/14/chartex" xmlns:mc="http://schemas.openxmlformats.org/markup-compatibility/2006" xmlns:aink="http://schemas.microsoft.com/office/drawing/2016/ink" xmlns:am3d="http://schemas.microsoft.com/office/drawing/2017/model3d" xmlns:o="urn:schemas-microsoft-com:office:office" xmlns:oel="http://schemas.microsoft.com/office/2019/extlst" xmlns:r="http://schemas.openxmlformats.org/officeDocument/2006/relationships" xmlns:m="http://schemas.openxmlformats.org/officeDocument/2006/math" xmlns:v="urn:schemas-microsoft-com:vml" xmlns:wp14="http://schemas.microsoft.com/office/word/2010/wordprocessingDrawing" xmlns:wp="http://schemas.openxmlformats.org/drawingml/2006/wordprocessingDrawing" xmlns:w10="urn:schemas-microsoft-com:office:word" xmlns:w="http://schemas.openxmlformats.org/wordprocessingml/2006/main" xmlns:w14="http://schemas.microsoft.com/office/word/2010/wordml" xmlns:w15="http://schemas.microsoft.com/office/word/2012/wordml" xmlns:w16cex="http://schemas.microsoft.com/office/word/2018/wordml/cex" xmlns:w16cid="http://schemas.microsoft.com/office/word/2016/wordml/cid" xmlns:w16="http://schemas.microsoft.com/office/word/2018/wordml" xmlns:w16sdtdh="http://schemas.microsoft.com/office/word/2020/wordml/sdtdatahash" xmlns:w16se="http://schemas.microsoft.com/office/word/2015/wordml/symex" xmlns:wpg="http://schemas.microsoft.com/office/word/2010/wordprocessingGroup" xmlns:wpi="http://schemas.microsoft.com/office/word/2010/wordprocessingInk" xmlns:wne="http://schemas.microsoft.com/office/word/2006/wordml" xmlns:wps="http://schemas.microsoft.com/office/word/2010/wordprocessingShape" mc:Ignorable="w14 w15 w16se w16cid w16 w16cex w16sdtdh wp14">
   <w:endnote w:type="separator" w:id="-1">
     <w:p>
       <w:pPr>
@@ -6813,7 +6860,7 @@
 </file>
 
 <file path=word/footer1.xml><?xml version="1.0" encoding="utf-8"?>
-<w:ftr xmlns:wpc="http://schemas.microsoft.com/office/word/2010/wordprocessingCanvas" xmlns:cx="http://schemas.microsoft.com/office/drawing/2014/chartex" xmlns:cx1="http://schemas.microsoft.com/office/drawing/2015/9/8/chartex" xmlns:cx2="http://schemas.microsoft.com/office/drawing/2015/10/21/chartex" xmlns:cx3="http://schemas.microsoft.com/office/drawing/2016/5/9/chartex" xmlns:cx4="http://schemas.microsoft.com/office/drawing/2016/5/10/chartex" xmlns:cx5="http://schemas.microsoft.com/office/drawing/2016/5/11/chartex" xmlns:cx6="http://schemas.microsoft.com/office/drawing/2016/5/12/chartex" xmlns:cx7="http://schemas.microsoft.com/office/drawing/2016/5/13/chartex" xmlns:cx8="http://schemas.microsoft.com/office/drawing/2016/5/14/chartex" xmlns:mc="http://schemas.openxmlformats.org/markup-compatibility/2006" xmlns:aink="http://schemas.microsoft.com/office/drawing/2016/ink" xmlns:am3d="http://schemas.microsoft.com/office/drawing/2017/model3d" xmlns:o="urn:schemas-microsoft-com:office:office" xmlns:oel="http://schemas.microsoft.com/office/2019/extlst" xmlns:r="http://schemas.openxmlformats.org/officeDocument/2006/relationships" xmlns:m="http://schemas.openxmlformats.org/officeDocument/2006/math" xmlns:v="urn:schemas-microsoft-com:vml" xmlns:wp14="http://schemas.microsoft.com/office/word/2010/wordprocessingDrawing" xmlns:wp="http://schemas.openxmlformats.org/drawingml/2006/wordprocessingDrawing" xmlns:w10="urn:schemas-microsoft-com:office:word" xmlns:w="http://schemas.openxmlformats.org/wordprocessingml/2006/main" xmlns:w14="http://schemas.microsoft.com/office/word/2010/wordml" xmlns:w15="http://schemas.microsoft.com/office/word/2012/wordml" xmlns:w16cex="http://schemas.microsoft.com/office/word/2018/wordml/cex" xmlns:w16cid="http://schemas.microsoft.com/office/word/2016/wordml/cid" xmlns:w16="http://schemas.microsoft.com/office/word/2018/wordml" xmlns:w16du="http://schemas.microsoft.com/office/word/2023/wordml/word16du" xmlns:w16sdtdh="http://schemas.microsoft.com/office/word/2020/wordml/sdtdatahash" xmlns:w16sdtfl="http://schemas.microsoft.com/office/word/2024/wordml/sdtformatlock" xmlns:w16se="http://schemas.microsoft.com/office/word/2015/wordml/symex" xmlns:wpg="http://schemas.microsoft.com/office/word/2010/wordprocessingGroup" xmlns:wpi="http://schemas.microsoft.com/office/word/2010/wordprocessingInk" xmlns:wne="http://schemas.microsoft.com/office/word/2006/wordml" xmlns:wps="http://schemas.microsoft.com/office/word/2010/wordprocessingShape" mc:Ignorable="w14 w15 w16se w16cid w16 w16cex w16sdtdh w16sdtfl w16du wp14">
+<w:ftr xmlns:wpc="http://schemas.microsoft.com/office/word/2010/wordprocessingCanvas" xmlns:cx="http://schemas.microsoft.com/office/drawing/2014/chartex" xmlns:cx1="http://schemas.microsoft.com/office/drawing/2015/9/8/chartex" xmlns:cx2="http://schemas.microsoft.com/office/drawing/2015/10/21/chartex" xmlns:cx3="http://schemas.microsoft.com/office/drawing/2016/5/9/chartex" xmlns:cx4="http://schemas.microsoft.com/office/drawing/2016/5/10/chartex" xmlns:cx5="http://schemas.microsoft.com/office/drawing/2016/5/11/chartex" xmlns:cx6="http://schemas.microsoft.com/office/drawing/2016/5/12/chartex" xmlns:cx7="http://schemas.microsoft.com/office/drawing/2016/5/13/chartex" xmlns:cx8="http://schemas.microsoft.com/office/drawing/2016/5/14/chartex" xmlns:mc="http://schemas.openxmlformats.org/markup-compatibility/2006" xmlns:aink="http://schemas.microsoft.com/office/drawing/2016/ink" xmlns:am3d="http://schemas.microsoft.com/office/drawing/2017/model3d" xmlns:o="urn:schemas-microsoft-com:office:office" xmlns:oel="http://schemas.microsoft.com/office/2019/extlst" xmlns:r="http://schemas.openxmlformats.org/officeDocument/2006/relationships" xmlns:m="http://schemas.openxmlformats.org/officeDocument/2006/math" xmlns:v="urn:schemas-microsoft-com:vml" xmlns:wp14="http://schemas.microsoft.com/office/word/2010/wordprocessingDrawing" xmlns:wp="http://schemas.openxmlformats.org/drawingml/2006/wordprocessingDrawing" xmlns:w10="urn:schemas-microsoft-com:office:word" xmlns:w="http://schemas.openxmlformats.org/wordprocessingml/2006/main" xmlns:w14="http://schemas.microsoft.com/office/word/2010/wordml" xmlns:w15="http://schemas.microsoft.com/office/word/2012/wordml" xmlns:w16cex="http://schemas.microsoft.com/office/word/2018/wordml/cex" xmlns:w16cid="http://schemas.microsoft.com/office/word/2016/wordml/cid" xmlns:w16="http://schemas.microsoft.com/office/word/2018/wordml" xmlns:w16sdtdh="http://schemas.microsoft.com/office/word/2020/wordml/sdtdatahash" xmlns:w16se="http://schemas.microsoft.com/office/word/2015/wordml/symex" xmlns:wpg="http://schemas.microsoft.com/office/word/2010/wordprocessingGroup" xmlns:wpi="http://schemas.microsoft.com/office/word/2010/wordprocessingInk" xmlns:wne="http://schemas.microsoft.com/office/word/2006/wordml" xmlns:wps="http://schemas.microsoft.com/office/word/2010/wordprocessingShape" mc:Ignorable="w14 w15 w16se w16cid w16 w16cex w16sdtdh wp14">
   <w:sdt>
     <w:sdtPr>
       <w:id w:val="-1695688037"/>
@@ -6866,7 +6913,7 @@
 </file>
 
 <file path=word/footnotes.xml><?xml version="1.0" encoding="utf-8"?>
-<w:footnotes xmlns:wpc="http://schemas.microsoft.com/office/word/2010/wordprocessingCanvas" xmlns:cx="http://schemas.microsoft.com/office/drawing/2014/chartex" xmlns:cx1="http://schemas.microsoft.com/office/drawing/2015/9/8/chartex" xmlns:cx2="http://schemas.microsoft.com/office/drawing/2015/10/21/chartex" xmlns:cx3="http://schemas.microsoft.com/office/drawing/2016/5/9/chartex" xmlns:cx4="http://schemas.microsoft.com/office/drawing/2016/5/10/chartex" xmlns:cx5="http://schemas.microsoft.com/office/drawing/2016/5/11/chartex" xmlns:cx6="http://schemas.microsoft.com/office/drawing/2016/5/12/chartex" xmlns:cx7="http://schemas.microsoft.com/office/drawing/2016/5/13/chartex" xmlns:cx8="http://schemas.microsoft.com/office/drawing/2016/5/14/chartex" xmlns:mc="http://schemas.openxmlformats.org/markup-compatibility/2006" xmlns:aink="http://schemas.microsoft.com/office/drawing/2016/ink" xmlns:am3d="http://schemas.microsoft.com/office/drawing/2017/model3d" xmlns:o="urn:schemas-microsoft-com:office:office" xmlns:oel="http://schemas.microsoft.com/office/2019/extlst" xmlns:r="http://schemas.openxmlformats.org/officeDocument/2006/relationships" xmlns:m="http://schemas.openxmlformats.org/officeDocument/2006/math" xmlns:v="urn:schemas-microsoft-com:vml" xmlns:wp14="http://schemas.microsoft.com/office/word/2010/wordprocessingDrawing" xmlns:wp="http://schemas.openxmlformats.org/drawingml/2006/wordprocessingDrawing" xmlns:w10="urn:schemas-microsoft-com:office:word" xmlns:w="http://schemas.openxmlformats.org/wordprocessingml/2006/main" xmlns:w14="http://schemas.microsoft.com/office/word/2010/wordml" xmlns:w15="http://schemas.microsoft.com/office/word/2012/wordml" xmlns:w16cex="http://schemas.microsoft.com/office/word/2018/wordml/cex" xmlns:w16cid="http://schemas.microsoft.com/office/word/2016/wordml/cid" xmlns:w16="http://schemas.microsoft.com/office/word/2018/wordml" xmlns:w16du="http://schemas.microsoft.com/office/word/2023/wordml/word16du" xmlns:w16sdtdh="http://schemas.microsoft.com/office/word/2020/wordml/sdtdatahash" xmlns:w16sdtfl="http://schemas.microsoft.com/office/word/2024/wordml/sdtformatlock" xmlns:w16se="http://schemas.microsoft.com/office/word/2015/wordml/symex" xmlns:wpg="http://schemas.microsoft.com/office/word/2010/wordprocessingGroup" xmlns:wpi="http://schemas.microsoft.com/office/word/2010/wordprocessingInk" xmlns:wne="http://schemas.microsoft.com/office/word/2006/wordml" xmlns:wps="http://schemas.microsoft.com/office/word/2010/wordprocessingShape" mc:Ignorable="w14 w15 w16se w16cid w16 w16cex w16sdtdh w16sdtfl w16du wp14">
+<w:footnotes xmlns:wpc="http://schemas.microsoft.com/office/word/2010/wordprocessingCanvas" xmlns:cx="http://schemas.microsoft.com/office/drawing/2014/chartex" xmlns:cx1="http://schemas.microsoft.com/office/drawing/2015/9/8/chartex" xmlns:cx2="http://schemas.microsoft.com/office/drawing/2015/10/21/chartex" xmlns:cx3="http://schemas.microsoft.com/office/drawing/2016/5/9/chartex" xmlns:cx4="http://schemas.microsoft.com/office/drawing/2016/5/10/chartex" xmlns:cx5="http://schemas.microsoft.com/office/drawing/2016/5/11/chartex" xmlns:cx6="http://schemas.microsoft.com/office/drawing/2016/5/12/chartex" xmlns:cx7="http://schemas.microsoft.com/office/drawing/2016/5/13/chartex" xmlns:cx8="http://schemas.microsoft.com/office/drawing/2016/5/14/chartex" xmlns:mc="http://schemas.openxmlformats.org/markup-compatibility/2006" xmlns:aink="http://schemas.microsoft.com/office/drawing/2016/ink" xmlns:am3d="http://schemas.microsoft.com/office/drawing/2017/model3d" xmlns:o="urn:schemas-microsoft-com:office:office" xmlns:oel="http://schemas.microsoft.com/office/2019/extlst" xmlns:r="http://schemas.openxmlformats.org/officeDocument/2006/relationships" xmlns:m="http://schemas.openxmlformats.org/officeDocument/2006/math" xmlns:v="urn:schemas-microsoft-com:vml" xmlns:wp14="http://schemas.microsoft.com/office/word/2010/wordprocessingDrawing" xmlns:wp="http://schemas.openxmlformats.org/drawingml/2006/wordprocessingDrawing" xmlns:w10="urn:schemas-microsoft-com:office:word" xmlns:w="http://schemas.openxmlformats.org/wordprocessingml/2006/main" xmlns:w14="http://schemas.microsoft.com/office/word/2010/wordml" xmlns:w15="http://schemas.microsoft.com/office/word/2012/wordml" xmlns:w16cex="http://schemas.microsoft.com/office/word/2018/wordml/cex" xmlns:w16cid="http://schemas.microsoft.com/office/word/2016/wordml/cid" xmlns:w16="http://schemas.microsoft.com/office/word/2018/wordml" xmlns:w16sdtdh="http://schemas.microsoft.com/office/word/2020/wordml/sdtdatahash" xmlns:w16se="http://schemas.microsoft.com/office/word/2015/wordml/symex" xmlns:wpg="http://schemas.microsoft.com/office/word/2010/wordprocessingGroup" xmlns:wpi="http://schemas.microsoft.com/office/word/2010/wordprocessingInk" xmlns:wne="http://schemas.microsoft.com/office/word/2006/wordml" xmlns:wps="http://schemas.microsoft.com/office/word/2010/wordprocessingShape" mc:Ignorable="w14 w15 w16se w16cid w16 w16cex w16sdtdh wp14">
   <w:footnote w:type="separator" w:id="-1">
     <w:p>
       <w:pPr>
@@ -6891,7 +6938,7 @@
 </file>
 
 <file path=word/numbering.xml><?xml version="1.0" encoding="utf-8"?>
-<w:numbering xmlns:wpc="http://schemas.microsoft.com/office/word/2010/wordprocessingCanvas" xmlns:cx="http://schemas.microsoft.com/office/drawing/2014/chartex" xmlns:cx1="http://schemas.microsoft.com/office/drawing/2015/9/8/chartex" xmlns:cx2="http://schemas.microsoft.com/office/drawing/2015/10/21/chartex" xmlns:cx3="http://schemas.microsoft.com/office/drawing/2016/5/9/chartex" xmlns:cx4="http://schemas.microsoft.com/office/drawing/2016/5/10/chartex" xmlns:cx5="http://schemas.microsoft.com/office/drawing/2016/5/11/chartex" xmlns:cx6="http://schemas.microsoft.com/office/drawing/2016/5/12/chartex" xmlns:cx7="http://schemas.microsoft.com/office/drawing/2016/5/13/chartex" xmlns:cx8="http://schemas.microsoft.com/office/drawing/2016/5/14/chartex" xmlns:mc="http://schemas.openxmlformats.org/markup-compatibility/2006" xmlns:aink="http://schemas.microsoft.com/office/drawing/2016/ink" xmlns:am3d="http://schemas.microsoft.com/office/drawing/2017/model3d" xmlns:o="urn:schemas-microsoft-com:office:office" xmlns:oel="http://schemas.microsoft.com/office/2019/extlst" xmlns:r="http://schemas.openxmlformats.org/officeDocument/2006/relationships" xmlns:m="http://schemas.openxmlformats.org/officeDocument/2006/math" xmlns:v="urn:schemas-microsoft-com:vml" xmlns:wp14="http://schemas.microsoft.com/office/word/2010/wordprocessingDrawing" xmlns:wp="http://schemas.openxmlformats.org/drawingml/2006/wordprocessingDrawing" xmlns:w10="urn:schemas-microsoft-com:office:word" xmlns:w="http://schemas.openxmlformats.org/wordprocessingml/2006/main" xmlns:w14="http://schemas.microsoft.com/office/word/2010/wordml" xmlns:w15="http://schemas.microsoft.com/office/word/2012/wordml" xmlns:w16cex="http://schemas.microsoft.com/office/word/2018/wordml/cex" xmlns:w16cid="http://schemas.microsoft.com/office/word/2016/wordml/cid" xmlns:w16="http://schemas.microsoft.com/office/word/2018/wordml" xmlns:w16du="http://schemas.microsoft.com/office/word/2023/wordml/word16du" xmlns:w16sdtdh="http://schemas.microsoft.com/office/word/2020/wordml/sdtdatahash" xmlns:w16sdtfl="http://schemas.microsoft.com/office/word/2024/wordml/sdtformatlock" xmlns:w16se="http://schemas.microsoft.com/office/word/2015/wordml/symex" xmlns:wpg="http://schemas.microsoft.com/office/word/2010/wordprocessingGroup" xmlns:wpi="http://schemas.microsoft.com/office/word/2010/wordprocessingInk" xmlns:wne="http://schemas.microsoft.com/office/word/2006/wordml" xmlns:wps="http://schemas.microsoft.com/office/word/2010/wordprocessingShape" mc:Ignorable="w14 w15 w16se w16cid w16 w16cex w16sdtdh w16sdtfl w16du wp14">
+<w:numbering xmlns:wpc="http://schemas.microsoft.com/office/word/2010/wordprocessingCanvas" xmlns:cx="http://schemas.microsoft.com/office/drawing/2014/chartex" xmlns:cx1="http://schemas.microsoft.com/office/drawing/2015/9/8/chartex" xmlns:cx2="http://schemas.microsoft.com/office/drawing/2015/10/21/chartex" xmlns:cx3="http://schemas.microsoft.com/office/drawing/2016/5/9/chartex" xmlns:cx4="http://schemas.microsoft.com/office/drawing/2016/5/10/chartex" xmlns:cx5="http://schemas.microsoft.com/office/drawing/2016/5/11/chartex" xmlns:cx6="http://schemas.microsoft.com/office/drawing/2016/5/12/chartex" xmlns:cx7="http://schemas.microsoft.com/office/drawing/2016/5/13/chartex" xmlns:cx8="http://schemas.microsoft.com/office/drawing/2016/5/14/chartex" xmlns:mc="http://schemas.openxmlformats.org/markup-compatibility/2006" xmlns:aink="http://schemas.microsoft.com/office/drawing/2016/ink" xmlns:am3d="http://schemas.microsoft.com/office/drawing/2017/model3d" xmlns:o="urn:schemas-microsoft-com:office:office" xmlns:oel="http://schemas.microsoft.com/office/2019/extlst" xmlns:r="http://schemas.openxmlformats.org/officeDocument/2006/relationships" xmlns:m="http://schemas.openxmlformats.org/officeDocument/2006/math" xmlns:v="urn:schemas-microsoft-com:vml" xmlns:wp14="http://schemas.microsoft.com/office/word/2010/wordprocessingDrawing" xmlns:wp="http://schemas.openxmlformats.org/drawingml/2006/wordprocessingDrawing" xmlns:w10="urn:schemas-microsoft-com:office:word" xmlns:w="http://schemas.openxmlformats.org/wordprocessingml/2006/main" xmlns:w14="http://schemas.microsoft.com/office/word/2010/wordml" xmlns:w15="http://schemas.microsoft.com/office/word/2012/wordml" xmlns:w16cex="http://schemas.microsoft.com/office/word/2018/wordml/cex" xmlns:w16cid="http://schemas.microsoft.com/office/word/2016/wordml/cid" xmlns:w16="http://schemas.microsoft.com/office/word/2018/wordml" xmlns:w16sdtdh="http://schemas.microsoft.com/office/word/2020/wordml/sdtdatahash" xmlns:w16se="http://schemas.microsoft.com/office/word/2015/wordml/symex" xmlns:wpg="http://schemas.microsoft.com/office/word/2010/wordprocessingGroup" xmlns:wpi="http://schemas.microsoft.com/office/word/2010/wordprocessingInk" xmlns:wne="http://schemas.microsoft.com/office/word/2006/wordml" xmlns:wps="http://schemas.microsoft.com/office/word/2010/wordprocessingShape" mc:Ignorable="w14 w15 w16se w16cid w16 w16cex w16sdtdh wp14">
   <w:abstractNum w:abstractNumId="0" w15:restartNumberingAfterBreak="0">
     <w:nsid w:val="007F44AF"/>
     <w:multiLevelType w:val="hybridMultilevel"/>
@@ -12327,7 +12374,7 @@
 </file>
 
 <file path=word/styles.xml><?xml version="1.0" encoding="utf-8"?>
-<w:styles xmlns:mc="http://schemas.openxmlformats.org/markup-compatibility/2006" xmlns:r="http://schemas.openxmlformats.org/officeDocument/2006/relationships" xmlns:w="http://schemas.openxmlformats.org/wordprocessingml/2006/main" xmlns:w14="http://schemas.microsoft.com/office/word/2010/wordml" xmlns:w15="http://schemas.microsoft.com/office/word/2012/wordml" xmlns:w16cex="http://schemas.microsoft.com/office/word/2018/wordml/cex" xmlns:w16cid="http://schemas.microsoft.com/office/word/2016/wordml/cid" xmlns:w16="http://schemas.microsoft.com/office/word/2018/wordml" xmlns:w16du="http://schemas.microsoft.com/office/word/2023/wordml/word16du" xmlns:w16sdtdh="http://schemas.microsoft.com/office/word/2020/wordml/sdtdatahash" xmlns:w16sdtfl="http://schemas.microsoft.com/office/word/2024/wordml/sdtformatlock" xmlns:w16se="http://schemas.microsoft.com/office/word/2015/wordml/symex" mc:Ignorable="w14 w15 w16se w16cid w16 w16cex w16sdtdh w16sdtfl w16du">
+<w:styles xmlns:mc="http://schemas.openxmlformats.org/markup-compatibility/2006" xmlns:r="http://schemas.openxmlformats.org/officeDocument/2006/relationships" xmlns:w="http://schemas.openxmlformats.org/wordprocessingml/2006/main" xmlns:w14="http://schemas.microsoft.com/office/word/2010/wordml" xmlns:w15="http://schemas.microsoft.com/office/word/2012/wordml" xmlns:w16cex="http://schemas.microsoft.com/office/word/2018/wordml/cex" xmlns:w16cid="http://schemas.microsoft.com/office/word/2016/wordml/cid" xmlns:w16="http://schemas.microsoft.com/office/word/2018/wordml" xmlns:w16sdtdh="http://schemas.microsoft.com/office/word/2020/wordml/sdtdatahash" xmlns:w16se="http://schemas.microsoft.com/office/word/2015/wordml/symex" mc:Ignorable="w14 w15 w16se w16cid w16 w16cex w16sdtdh">
   <w:docDefaults>
     <w:rPrDefault>
       <w:rPr>

</xml_diff>

<commit_message>
updated proposal to align with new Er diagram and database
</commit_message>
<xml_diff>
--- a/project II documents/new/Proposal_First_Defense_HotelHQ - Copy.docx
+++ b/project II documents/new/Proposal_First_Defense_HotelHQ - Copy.docx
@@ -668,7 +668,7 @@
               </wp:anchor>
             </w:drawing>
           </mc:Choice>
-          <mc:Fallback xmlns:w16sdtfl="http://schemas.microsoft.com/office/word/2024/wordml/sdtformatlock" xmlns:w16du="http://schemas.microsoft.com/office/word/2023/wordml/word16du">
+          <mc:Fallback>
             <w:pict>
               <v:shapetype w14:anchorId="21F3451E" id="_x0000_t202" coordsize="21600,21600" o:spt="202" path="m,l,21600r21600,l21600,xe">
                 <v:stroke joinstyle="miter"/>
@@ -751,41 +751,13 @@
                       <w:pPr>
                         <w:spacing w:after="0" w:line="360" w:lineRule="auto"/>
                       </w:pPr>
-                      <w:proofErr w:type="spellStart"/>
                       <w:r>
                         <w:rPr>
                           <w:rFonts w:cs="Times New Roman"/>
                           <w:sz w:val="28"/>
                           <w:szCs w:val="28"/>
                         </w:rPr>
-                        <w:t>Uttarbehedi</w:t>
-                      </w:r>
-                      <w:proofErr w:type="spellEnd"/>
-                      <w:r>
-                        <w:rPr>
-                          <w:rFonts w:cs="Times New Roman"/>
-                          <w:sz w:val="28"/>
-                          <w:szCs w:val="28"/>
-                        </w:rPr>
-                        <w:t xml:space="preserve"> 4 </w:t>
-                      </w:r>
-                      <w:proofErr w:type="spellStart"/>
-                      <w:r>
-                        <w:rPr>
-                          <w:rFonts w:cs="Times New Roman"/>
-                          <w:sz w:val="28"/>
-                          <w:szCs w:val="28"/>
-                        </w:rPr>
-                        <w:t>Dhangadhi</w:t>
-                      </w:r>
-                      <w:proofErr w:type="spellEnd"/>
-                      <w:r>
-                        <w:rPr>
-                          <w:rFonts w:cs="Times New Roman"/>
-                          <w:sz w:val="28"/>
-                          <w:szCs w:val="28"/>
-                        </w:rPr>
-                        <w:t>, Kailali, Nepal</w:t>
+                        <w:t>Uttarbehedi 4 Dhangadhi, Kailali, Nepal</w:t>
                       </w:r>
                     </w:p>
                   </w:txbxContent>
@@ -826,13 +798,13 @@
         <mc:AlternateContent>
           <mc:Choice Requires="wps">
             <w:drawing>
-              <wp:anchor distT="0" distB="0" distL="114300" distR="114300" simplePos="0" relativeHeight="251665408" behindDoc="0" locked="0" layoutInCell="1" allowOverlap="1" wp14:anchorId="58955216" wp14:editId="497E2BC5">
+              <wp:anchor distT="0" distB="0" distL="114300" distR="114300" simplePos="0" relativeHeight="251665408" behindDoc="0" locked="0" layoutInCell="1" allowOverlap="1" wp14:anchorId="58955216" wp14:editId="312D99AC">
                 <wp:simplePos x="0" y="0"/>
-                <wp:positionH relativeFrom="column">
-                  <wp:posOffset>2141220</wp:posOffset>
+                <wp:positionH relativeFrom="margin">
+                  <wp:align>center</wp:align>
                 </wp:positionH>
                 <wp:positionV relativeFrom="paragraph">
-                  <wp:posOffset>1019810</wp:posOffset>
+                  <wp:posOffset>1320061</wp:posOffset>
                 </wp:positionV>
                 <wp:extent cx="906780" cy="632460"/>
                 <wp:effectExtent l="0" t="0" r="7620" b="0"/>
@@ -886,9 +858,11 @@
               </wp:anchor>
             </w:drawing>
           </mc:Choice>
-          <mc:Fallback xmlns:w16sdtfl="http://schemas.microsoft.com/office/word/2024/wordml/sdtformatlock" xmlns:w16du="http://schemas.microsoft.com/office/word/2023/wordml/word16du">
+          <mc:Fallback>
             <w:pict>
-              <v:rect w14:anchorId="4A563BC4" id="Rectangle 9" o:spid="_x0000_s1026" style="position:absolute;margin-left:168.6pt;margin-top:80.3pt;width:71.4pt;height:49.8pt;z-index:251665408;visibility:visible;mso-wrap-style:square;mso-wrap-distance-left:9pt;mso-wrap-distance-top:0;mso-wrap-distance-right:9pt;mso-wrap-distance-bottom:0;mso-position-horizontal:absolute;mso-position-horizontal-relative:text;mso-position-vertical:absolute;mso-position-vertical-relative:text;v-text-anchor:middle" o:gfxdata="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" fillcolor="white [3212]" stroked="f" strokeweight="1pt"/>
+              <v:rect w14:anchorId="55400268" id="Rectangle 9" o:spid="_x0000_s1026" style="position:absolute;margin-left:0;margin-top:103.95pt;width:71.4pt;height:49.8pt;z-index:251665408;visibility:visible;mso-wrap-style:square;mso-wrap-distance-left:9pt;mso-wrap-distance-top:0;mso-wrap-distance-right:9pt;mso-wrap-distance-bottom:0;mso-position-horizontal:center;mso-position-horizontal-relative:margin;mso-position-vertical:absolute;mso-position-vertical-relative:text;v-text-anchor:middle" o:gfxdata="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" fillcolor="white [3212]" stroked="f" strokeweight="1pt">
+                <w10:wrap anchorx="margin"/>
+              </v:rect>
             </w:pict>
           </mc:Fallback>
         </mc:AlternateContent>
@@ -1306,7 +1280,52 @@
           <w:szCs w:val="24"/>
           <w14:ligatures w14:val="none"/>
         </w:rPr>
-        <w:t>Provides a login and Sign-up for customer and admin (Manager or receptionist)</w:t>
+        <w:t xml:space="preserve">Provides a login and </w:t>
+      </w:r>
+      <w:r>
+        <w:rPr>
+          <w:rFonts w:eastAsia="Times New Roman" w:cs="Times New Roman"/>
+          <w:kern w:val="0"/>
+          <w:szCs w:val="24"/>
+          <w14:ligatures w14:val="none"/>
+        </w:rPr>
+        <w:t>s</w:t>
+      </w:r>
+      <w:r>
+        <w:rPr>
+          <w:rFonts w:eastAsia="Times New Roman" w:cs="Times New Roman"/>
+          <w:kern w:val="0"/>
+          <w:szCs w:val="24"/>
+          <w14:ligatures w14:val="none"/>
+        </w:rPr>
+        <w:t>ign</w:t>
+      </w:r>
+      <w:r>
+        <w:rPr>
+          <w:rFonts w:eastAsia="Times New Roman" w:cs="Times New Roman"/>
+          <w:kern w:val="0"/>
+          <w:szCs w:val="24"/>
+          <w14:ligatures w14:val="none"/>
+        </w:rPr>
+        <w:t xml:space="preserve"> </w:t>
+      </w:r>
+      <w:r>
+        <w:rPr>
+          <w:rFonts w:eastAsia="Times New Roman" w:cs="Times New Roman"/>
+          <w:kern w:val="0"/>
+          <w:szCs w:val="24"/>
+          <w14:ligatures w14:val="none"/>
+        </w:rPr>
+        <w:t>up for customer and admin (Manager or receptionist)</w:t>
+      </w:r>
+      <w:r>
+        <w:rPr>
+          <w:rFonts w:eastAsia="Times New Roman" w:cs="Times New Roman"/>
+          <w:kern w:val="0"/>
+          <w:szCs w:val="24"/>
+          <w14:ligatures w14:val="none"/>
+        </w:rPr>
+        <w:t>.</w:t>
       </w:r>
     </w:p>
     <w:p>
@@ -1332,7 +1351,34 @@
           <w:szCs w:val="24"/>
           <w14:ligatures w14:val="none"/>
         </w:rPr>
-        <w:t>Making Hotel Room Booking quick and easy</w:t>
+        <w:t>Making Hotel Room Booking</w:t>
+      </w:r>
+      <w:r>
+        <w:rPr>
+          <w:rFonts w:eastAsia="Times New Roman" w:cs="Times New Roman"/>
+          <w:kern w:val="0"/>
+          <w:szCs w:val="24"/>
+          <w14:ligatures w14:val="none"/>
+        </w:rPr>
+        <w:t xml:space="preserve"> process</w:t>
+      </w:r>
+      <w:r>
+        <w:rPr>
+          <w:rFonts w:eastAsia="Times New Roman" w:cs="Times New Roman"/>
+          <w:kern w:val="0"/>
+          <w:szCs w:val="24"/>
+          <w14:ligatures w14:val="none"/>
+        </w:rPr>
+        <w:t xml:space="preserve"> quick and easy</w:t>
+      </w:r>
+      <w:r>
+        <w:rPr>
+          <w:rFonts w:eastAsia="Times New Roman" w:cs="Times New Roman"/>
+          <w:kern w:val="0"/>
+          <w:szCs w:val="24"/>
+          <w14:ligatures w14:val="none"/>
+        </w:rPr>
+        <w:t>.</w:t>
       </w:r>
     </w:p>
     <w:p>
@@ -1352,24 +1398,39 @@
         </w:rPr>
       </w:pPr>
       <w:r>
+        <w:t>Providing real-time access to room/table availability and booking history.</w:t>
+      </w:r>
+    </w:p>
+    <w:p>
+      <w:pPr>
+        <w:pStyle w:val="ListParagraph"/>
+        <w:numPr>
+          <w:ilvl w:val="0"/>
+          <w:numId w:val="48"/>
+        </w:numPr>
+        <w:spacing w:after="0" w:line="360" w:lineRule="auto"/>
+        <w:jc w:val="both"/>
         <w:rPr>
           <w:rFonts w:eastAsia="Times New Roman" w:cs="Times New Roman"/>
           <w:kern w:val="0"/>
           <w:szCs w:val="24"/>
           <w14:ligatures w14:val="none"/>
         </w:rPr>
-        <w:t xml:space="preserve">Providing </w:t>
-      </w:r>
-    </w:p>
-    <w:p>
-      <w:pPr>
-        <w:spacing w:after="0" w:line="360" w:lineRule="auto"/>
-        <w:rPr>
-          <w:rFonts w:eastAsia="Times New Roman" w:cs="Times New Roman"/>
-          <w:kern w:val="0"/>
-          <w:szCs w:val="24"/>
-          <w14:ligatures w14:val="none"/>
-        </w:rPr>
+      </w:pPr>
+      <w:r>
+        <w:t>Providing an appealing and easy to use booking platform to the customers.</w:t>
+      </w:r>
+    </w:p>
+    <w:p>
+      <w:pPr>
+        <w:spacing w:after="0" w:line="360" w:lineRule="auto"/>
+        <w:jc w:val="both"/>
+      </w:pPr>
+    </w:p>
+    <w:p>
+      <w:pPr>
+        <w:spacing w:after="0" w:line="360" w:lineRule="auto"/>
+        <w:jc w:val="both"/>
       </w:pPr>
     </w:p>
     <w:p>
@@ -1388,6 +1449,7 @@
         <w:spacing w:line="360" w:lineRule="auto"/>
       </w:pPr>
       <w:r>
+        <w:lastRenderedPageBreak/>
         <w:t xml:space="preserve">Related Work Review </w:t>
       </w:r>
     </w:p>
@@ -1397,11 +1459,7 @@
         <w:jc w:val="both"/>
       </w:pPr>
       <w:r>
-        <w:t xml:space="preserve">This section reviews existing hotel and restaurant management systems to identify strengths and weaknesses relevant to the core function of booking management. While </w:t>
-      </w:r>
-      <w:r>
-        <w:lastRenderedPageBreak/>
-        <w:t xml:space="preserve">many current platforms offer comprehensive solutions encompassing billing, inventory, and housekeeping, they often lack simplicity and affordability for small to medium-sized businesses. Our proposed </w:t>
+        <w:t xml:space="preserve">This section reviews existing hotel and restaurant management systems to identify strengths and weaknesses relevant to the core function of booking management. While many current platforms offer comprehensive solutions encompassing billing, inventory, and housekeeping, they often lack simplicity and affordability for small to medium-sized businesses. Our proposed </w:t>
       </w:r>
       <w:r>
         <w:t>Hotel</w:t>
@@ -1411,6 +1469,9 @@
       </w:r>
       <w:r>
         <w:t xml:space="preserve"> system addresses this gap by focusing exclusively on providing a streamlined, real-time booking system for rooms and restaurant tables.</w:t>
+      </w:r>
+      <w:r>
+        <w:t xml:space="preserve"> Following 2 cases were studied for relevant work review and feasibility study:</w:t>
       </w:r>
     </w:p>
     <w:p>
@@ -1422,18 +1483,28 @@
           <w:bCs/>
         </w:rPr>
       </w:pPr>
-      <w:r>
+    </w:p>
+    <w:p>
+      <w:pPr>
+        <w:spacing w:after="0" w:line="360" w:lineRule="auto"/>
+        <w:jc w:val="both"/>
         <w:rPr>
           <w:b/>
           <w:bCs/>
         </w:rPr>
-        <w:t xml:space="preserve">1. </w:t>
-      </w:r>
+      </w:pPr>
       <w:r>
         <w:rPr>
           <w:b/>
           <w:bCs/>
         </w:rPr>
+        <w:t xml:space="preserve">1. </w:t>
+      </w:r>
+      <w:r>
+        <w:rPr>
+          <w:b/>
+          <w:bCs/>
+        </w:rPr>
         <w:t>Hotel Devotee</w:t>
       </w:r>
     </w:p>
@@ -1443,8 +1514,39 @@
         <w:jc w:val="both"/>
       </w:pPr>
       <w:r>
-        <w:t>The local 3-star hotel situated in Dhangadhi uses a manual booking system which doesn’t provide an online boking option to the customers.</w:t>
-      </w:r>
+        <w:t>Th</w:t>
+      </w:r>
+      <w:r>
+        <w:t>is</w:t>
+      </w:r>
+      <w:r>
+        <w:t xml:space="preserve"> hotel situated in Dhangadhi uses a</w:t>
+      </w:r>
+      <w:r>
+        <w:t>n</w:t>
+      </w:r>
+      <w:r>
+        <w:t xml:space="preserve"> email and excel based</w:t>
+      </w:r>
+      <w:r>
+        <w:t xml:space="preserve"> booking system which doesn’t provide an online bo</w:t>
+      </w:r>
+      <w:r>
+        <w:t>o</w:t>
+      </w:r>
+      <w:r>
+        <w:t>king option to the customers.</w:t>
+      </w:r>
+    </w:p>
+    <w:p>
+      <w:pPr>
+        <w:spacing w:after="0" w:line="360" w:lineRule="auto"/>
+        <w:jc w:val="both"/>
+        <w:rPr>
+          <w:b/>
+          <w:bCs/>
+        </w:rPr>
+      </w:pPr>
     </w:p>
     <w:p>
       <w:pPr>
@@ -1500,6 +1602,16 @@
           <w:bCs/>
         </w:rPr>
       </w:pPr>
+    </w:p>
+    <w:p>
+      <w:pPr>
+        <w:spacing w:after="0" w:line="360" w:lineRule="auto"/>
+        <w:jc w:val="both"/>
+        <w:rPr>
+          <w:b/>
+          <w:bCs/>
+        </w:rPr>
+      </w:pPr>
       <w:r>
         <w:rPr>
           <w:b/>
@@ -1521,6 +1633,9 @@
       <w:r>
         <w:t>Missing out on possible online customer traffic and marketing</w:t>
       </w:r>
+      <w:r>
+        <w:t>.</w:t>
+      </w:r>
     </w:p>
     <w:p>
       <w:pPr>
@@ -1533,7 +1648,33 @@
         <w:jc w:val="both"/>
       </w:pPr>
       <w:r>
-        <w:t>Lack of accessibility to faraway customers</w:t>
+        <w:t xml:space="preserve">Email booking adds an unpleasing appeal </w:t>
+      </w:r>
+      <w:r>
+        <w:t xml:space="preserve">to </w:t>
+      </w:r>
+      <w:r>
+        <w:t xml:space="preserve">the online </w:t>
+      </w:r>
+      <w:r>
+        <w:t>customers</w:t>
+      </w:r>
+      <w:r>
+        <w:t>.</w:t>
+      </w:r>
+    </w:p>
+    <w:p>
+      <w:pPr>
+        <w:pStyle w:val="ListParagraph"/>
+        <w:numPr>
+          <w:ilvl w:val="0"/>
+          <w:numId w:val="38"/>
+        </w:numPr>
+        <w:spacing w:after="0" w:line="360" w:lineRule="auto"/>
+        <w:jc w:val="both"/>
+      </w:pPr>
+      <w:r>
+        <w:t>Issues of payment sync in excel sheets and email.</w:t>
       </w:r>
     </w:p>
     <w:p>
@@ -1583,8 +1724,17 @@
         <w:jc w:val="both"/>
       </w:pPr>
       <w:r>
-        <w:t xml:space="preserve">Rubus Hotel uses </w:t>
-      </w:r>
+        <w:t xml:space="preserve">Rubus Hotel </w:t>
+      </w:r>
+      <w:r>
+        <w:t>also uses excel sheets, phone call, and email for booking management.</w:t>
+      </w:r>
+    </w:p>
+    <w:p>
+      <w:pPr>
+        <w:spacing w:after="0" w:line="360" w:lineRule="auto"/>
+        <w:jc w:val="both"/>
+      </w:pPr>
     </w:p>
     <w:p>
       <w:pPr>
@@ -1609,8 +1759,31 @@
         <w:jc w:val="both"/>
       </w:pPr>
       <w:r>
-        <w:t>.</w:t>
-      </w:r>
+        <w:t>Easy for non-technical staff to get used to.</w:t>
+      </w:r>
+    </w:p>
+    <w:p>
+      <w:pPr>
+        <w:numPr>
+          <w:ilvl w:val="0"/>
+          <w:numId w:val="39"/>
+        </w:numPr>
+        <w:spacing w:after="0" w:line="360" w:lineRule="auto"/>
+        <w:jc w:val="both"/>
+      </w:pPr>
+      <w:r>
+        <w:t>Cheaper and cost saving option.</w:t>
+      </w:r>
+    </w:p>
+    <w:p>
+      <w:pPr>
+        <w:spacing w:after="0" w:line="360" w:lineRule="auto"/>
+        <w:jc w:val="both"/>
+        <w:rPr>
+          <w:b/>
+          <w:bCs/>
+        </w:rPr>
+      </w:pPr>
     </w:p>
     <w:p>
       <w:pPr>
@@ -1635,7 +1808,47 @@
         <w:jc w:val="both"/>
       </w:pPr>
       <w:r>
-        <w:t>.</w:t>
+        <w:t>Potential of double-booking issue due to the emails and the excel sheets not being in sync.</w:t>
+      </w:r>
+    </w:p>
+    <w:p>
+      <w:pPr>
+        <w:numPr>
+          <w:ilvl w:val="0"/>
+          <w:numId w:val="40"/>
+        </w:numPr>
+        <w:spacing w:after="0" w:line="360" w:lineRule="auto"/>
+        <w:jc w:val="both"/>
+      </w:pPr>
+      <w:r>
+        <w:lastRenderedPageBreak/>
+        <w:t>Not being able to handle high number of bookings.</w:t>
+      </w:r>
+    </w:p>
+    <w:p>
+      <w:pPr>
+        <w:numPr>
+          <w:ilvl w:val="0"/>
+          <w:numId w:val="40"/>
+        </w:numPr>
+        <w:spacing w:after="0" w:line="360" w:lineRule="auto"/>
+        <w:jc w:val="both"/>
+      </w:pPr>
+      <w:r>
+        <w:t>More prone to Human error.</w:t>
+      </w:r>
+    </w:p>
+    <w:p>
+      <w:pPr>
+        <w:numPr>
+          <w:ilvl w:val="0"/>
+          <w:numId w:val="40"/>
+        </w:numPr>
+        <w:spacing w:after="0" w:line="360" w:lineRule="auto"/>
+        <w:jc w:val="both"/>
+      </w:pPr>
+      <w:r>
+        <w:t>Email booking is a hassle for the customer.</w:t>
       </w:r>
     </w:p>
     <w:p>
@@ -1767,8 +1980,35 @@
         <w:jc w:val="both"/>
       </w:pPr>
       <w:r>
-        <w:lastRenderedPageBreak/>
         <w:t>Administrative access to manage bookings and view reports.</w:t>
+      </w:r>
+    </w:p>
+    <w:p>
+      <w:pPr>
+        <w:pStyle w:val="ListParagraph"/>
+        <w:numPr>
+          <w:ilvl w:val="0"/>
+          <w:numId w:val="23"/>
+        </w:numPr>
+        <w:spacing w:after="0" w:line="360" w:lineRule="auto"/>
+        <w:jc w:val="both"/>
+      </w:pPr>
+      <w:r>
+        <w:t>Bill generation module: Generate bills for bookings.</w:t>
+      </w:r>
+    </w:p>
+    <w:p>
+      <w:pPr>
+        <w:pStyle w:val="ListParagraph"/>
+        <w:numPr>
+          <w:ilvl w:val="0"/>
+          <w:numId w:val="23"/>
+        </w:numPr>
+        <w:spacing w:after="0" w:line="360" w:lineRule="auto"/>
+        <w:jc w:val="both"/>
+      </w:pPr>
+      <w:r>
+        <w:t>Payment handling module: Track and update payments for bills.</w:t>
       </w:r>
     </w:p>
     <w:p>
@@ -1879,6 +2119,36 @@
       <w:pPr>
         <w:spacing w:after="0" w:line="360" w:lineRule="auto"/>
         <w:jc w:val="both"/>
+      </w:pPr>
+    </w:p>
+    <w:p>
+      <w:pPr>
+        <w:spacing w:after="0" w:line="360" w:lineRule="auto"/>
+        <w:jc w:val="both"/>
+      </w:pPr>
+    </w:p>
+    <w:p>
+      <w:pPr>
+        <w:spacing w:after="0" w:line="360" w:lineRule="auto"/>
+        <w:jc w:val="both"/>
+      </w:pPr>
+    </w:p>
+    <w:p>
+      <w:pPr>
+        <w:spacing w:after="0" w:line="360" w:lineRule="auto"/>
+        <w:jc w:val="both"/>
+      </w:pPr>
+    </w:p>
+    <w:p>
+      <w:pPr>
+        <w:spacing w:after="0" w:line="360" w:lineRule="auto"/>
+        <w:jc w:val="both"/>
+      </w:pPr>
+    </w:p>
+    <w:p>
+      <w:pPr>
+        <w:spacing w:after="0" w:line="360" w:lineRule="auto"/>
+        <w:jc w:val="both"/>
         <w:rPr>
           <w:b/>
           <w:bCs/>
@@ -1889,6 +2159,7 @@
           <w:b/>
           <w:bCs/>
         </w:rPr>
+        <w:lastRenderedPageBreak/>
         <w:t>Requirement Prioritization Table</w:t>
       </w:r>
     </w:p>
@@ -2112,56 +2383,6 @@
       </w:tr>
       <w:tr>
         <w:trPr>
-          <w:trHeight w:val="516"/>
-        </w:trPr>
-        <w:tc>
-          <w:tcPr>
-            <w:tcW w:w="0" w:type="auto"/>
-            <w:hideMark/>
-          </w:tcPr>
-          <w:p>
-            <w:pPr>
-              <w:spacing w:line="360" w:lineRule="auto"/>
-              <w:jc w:val="both"/>
-            </w:pPr>
-            <w:r>
-              <w:t>High</w:t>
-            </w:r>
-          </w:p>
-        </w:tc>
-        <w:tc>
-          <w:tcPr>
-            <w:tcW w:w="0" w:type="auto"/>
-            <w:hideMark/>
-          </w:tcPr>
-          <w:p>
-            <w:pPr>
-              <w:spacing w:line="360" w:lineRule="auto"/>
-              <w:jc w:val="both"/>
-            </w:pPr>
-            <w:r>
-              <w:t>Table Booking System</w:t>
-            </w:r>
-          </w:p>
-        </w:tc>
-        <w:tc>
-          <w:tcPr>
-            <w:tcW w:w="0" w:type="auto"/>
-            <w:hideMark/>
-          </w:tcPr>
-          <w:p>
-            <w:pPr>
-              <w:spacing w:line="360" w:lineRule="auto"/>
-              <w:jc w:val="both"/>
-            </w:pPr>
-            <w:r>
-              <w:t>Functional</w:t>
-            </w:r>
-          </w:p>
-        </w:tc>
-      </w:tr>
-      <w:tr>
-        <w:trPr>
           <w:trHeight w:val="531"/>
         </w:trPr>
         <w:tc>
@@ -2248,6 +2469,103 @@
           <w:tcPr>
             <w:tcW w:w="0" w:type="auto"/>
             <w:hideMark/>
+          </w:tcPr>
+          <w:p>
+            <w:pPr>
+              <w:spacing w:line="360" w:lineRule="auto"/>
+              <w:jc w:val="both"/>
+            </w:pPr>
+            <w:r>
+              <w:t>Functional</w:t>
+            </w:r>
+          </w:p>
+        </w:tc>
+      </w:tr>
+      <w:tr>
+        <w:trPr>
+          <w:trHeight w:val="516"/>
+        </w:trPr>
+        <w:tc>
+          <w:tcPr>
+            <w:tcW w:w="0" w:type="auto"/>
+          </w:tcPr>
+          <w:p>
+            <w:pPr>
+              <w:spacing w:line="360" w:lineRule="auto"/>
+              <w:jc w:val="both"/>
+            </w:pPr>
+            <w:r>
+              <w:t>High</w:t>
+            </w:r>
+          </w:p>
+        </w:tc>
+        <w:tc>
+          <w:tcPr>
+            <w:tcW w:w="0" w:type="auto"/>
+          </w:tcPr>
+          <w:p>
+            <w:pPr>
+              <w:spacing w:line="360" w:lineRule="auto"/>
+              <w:jc w:val="both"/>
+            </w:pPr>
+            <w:r>
+              <w:t>Bill Generation Module</w:t>
+            </w:r>
+          </w:p>
+        </w:tc>
+        <w:tc>
+          <w:tcPr>
+            <w:tcW w:w="0" w:type="auto"/>
+          </w:tcPr>
+          <w:p>
+            <w:pPr>
+              <w:spacing w:line="360" w:lineRule="auto"/>
+              <w:jc w:val="both"/>
+            </w:pPr>
+            <w:r>
+              <w:t>Functional</w:t>
+            </w:r>
+          </w:p>
+        </w:tc>
+      </w:tr>
+      <w:tr>
+        <w:trPr>
+          <w:trHeight w:val="516"/>
+        </w:trPr>
+        <w:tc>
+          <w:tcPr>
+            <w:tcW w:w="0" w:type="auto"/>
+          </w:tcPr>
+          <w:p>
+            <w:pPr>
+              <w:spacing w:line="360" w:lineRule="auto"/>
+              <w:jc w:val="both"/>
+            </w:pPr>
+            <w:r>
+              <w:t>High</w:t>
+            </w:r>
+          </w:p>
+        </w:tc>
+        <w:tc>
+          <w:tcPr>
+            <w:tcW w:w="0" w:type="auto"/>
+          </w:tcPr>
+          <w:p>
+            <w:pPr>
+              <w:spacing w:line="360" w:lineRule="auto"/>
+              <w:jc w:val="both"/>
+            </w:pPr>
+            <w:r>
+              <w:t xml:space="preserve">Payment </w:t>
+            </w:r>
+            <w:r>
+              <w:t>Handling</w:t>
+            </w:r>
+          </w:p>
+        </w:tc>
+        <w:tc>
+          <w:tcPr>
+            <w:tcW w:w="0" w:type="auto"/>
           </w:tcPr>
           <w:p>
             <w:pPr>
@@ -2541,7 +2859,6 @@
         <w:spacing w:after="240"/>
       </w:pPr>
       <w:r>
-        <w:lastRenderedPageBreak/>
         <w:t>Methodology and System Design</w:t>
       </w:r>
     </w:p>
@@ -2596,6 +2913,7 @@
         <w:jc w:val="both"/>
       </w:pPr>
       <w:r>
+        <w:lastRenderedPageBreak/>
         <w:t>Incremental delivery of features</w:t>
       </w:r>
     </w:p>
@@ -2839,7 +3157,7 @@
               </wp:anchor>
             </w:drawing>
           </mc:Choice>
-          <mc:Fallback xmlns:w16sdtfl="http://schemas.microsoft.com/office/word/2024/wordml/sdtformatlock" xmlns:w16du="http://schemas.microsoft.com/office/word/2023/wordml/word16du">
+          <mc:Fallback>
             <w:pict>
               <v:shape w14:anchorId="2F92A85B" id="Text Box 3" o:spid="_x0000_s1027" type="#_x0000_t202" style="position:absolute;left:0;text-align:left;margin-left:0;margin-top:1.15pt;width:142.2pt;height:27pt;z-index:251663360;visibility:visible;mso-wrap-style:square;mso-width-percent:0;mso-height-percent:0;mso-wrap-distance-left:9pt;mso-wrap-distance-top:0;mso-wrap-distance-right:9pt;mso-wrap-distance-bottom:0;mso-position-horizontal:center;mso-position-horizontal-relative:page;mso-position-vertical:absolute;mso-position-vertical-relative:text;mso-width-percent:0;mso-height-percent:0;mso-width-relative:margin;mso-height-relative:margin;v-text-anchor:top" o:gfxdata="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" fillcolor="white [3201]" stroked="f" strokeweight=".5pt">
                 <v:textbox>
@@ -2994,6 +3312,7 @@
         <w:jc w:val="both"/>
       </w:pPr>
       <w:r>
+        <w:lastRenderedPageBreak/>
         <w:t>Customers: Booking portal to search and reserve rooms and tables.</w:t>
       </w:r>
     </w:p>
@@ -3167,7 +3486,10 @@
         <w:t>Room details</w:t>
       </w:r>
       <w:r>
-        <w:t>: Information about available rooms, types, capacities, and status (available/booked).</w:t>
+        <w:t xml:space="preserve">: </w:t>
+      </w:r>
+      <w:r>
+        <w:t>Information about available rooms, linked to a separate Room Category entity that defines room type, description, and pricing.</w:t>
       </w:r>
     </w:p>
     <w:p>
@@ -3208,11 +3530,79 @@
         <w:rPr>
           <w:u w:val="single"/>
         </w:rPr>
-        <w:lastRenderedPageBreak/>
         <w:t>Booking details</w:t>
       </w:r>
       <w:r>
         <w:t>: Records of room and table bookings including customer information, booking dates and times, status, and any modifications or cancellations.</w:t>
+      </w:r>
+    </w:p>
+    <w:p>
+      <w:pPr>
+        <w:pStyle w:val="ListParagraph"/>
+        <w:numPr>
+          <w:ilvl w:val="0"/>
+          <w:numId w:val="32"/>
+        </w:numPr>
+        <w:spacing w:after="0" w:line="360" w:lineRule="auto"/>
+        <w:jc w:val="both"/>
+        <w:rPr>
+          <w:b/>
+          <w:bCs/>
+        </w:rPr>
+      </w:pPr>
+      <w:r>
+        <w:rPr>
+          <w:u w:val="single"/>
+        </w:rPr>
+        <w:t>Bill:</w:t>
+      </w:r>
+      <w:r>
+        <w:t xml:space="preserve"> Stores billing details including total amount, date, and association with specific bookings.</w:t>
+      </w:r>
+    </w:p>
+    <w:p>
+      <w:pPr>
+        <w:pStyle w:val="ListParagraph"/>
+        <w:numPr>
+          <w:ilvl w:val="0"/>
+          <w:numId w:val="32"/>
+        </w:numPr>
+        <w:spacing w:after="0" w:line="360" w:lineRule="auto"/>
+        <w:jc w:val="both"/>
+        <w:rPr>
+          <w:b/>
+          <w:bCs/>
+        </w:rPr>
+      </w:pPr>
+      <w:r>
+        <w:rPr>
+          <w:u w:val="single"/>
+        </w:rPr>
+        <w:t>Payment</w:t>
+      </w:r>
+      <w:r>
+        <w:t>: Captures payment status, method, and links to the corresponding bill or booking.</w:t>
+      </w:r>
+    </w:p>
+    <w:p>
+      <w:pPr>
+        <w:pStyle w:val="NormalWeb"/>
+        <w:numPr>
+          <w:ilvl w:val="0"/>
+          <w:numId w:val="32"/>
+        </w:numPr>
+      </w:pPr>
+      <w:r>
+        <w:rPr>
+          <w:rStyle w:val="Strong"/>
+          <w:b w:val="0"/>
+          <w:bCs w:val="0"/>
+          <w:u w:val="single"/>
+        </w:rPr>
+        <w:t>Room Category</w:t>
+      </w:r>
+      <w:r>
+        <w:t>: Stores room types (standard, deluxe), prices, and features, which each Room references.</w:t>
       </w:r>
     </w:p>
     <w:p>
@@ -3269,6 +3659,7 @@
         <w:jc w:val="both"/>
       </w:pPr>
       <w:r>
+        <w:lastRenderedPageBreak/>
         <w:t xml:space="preserve">Frontend (Client-side): </w:t>
       </w:r>
       <w:r>
@@ -3388,7 +3779,10 @@
         <w:t xml:space="preserve">Optional Future Enhancements: </w:t>
       </w:r>
       <w:r>
-        <w:t>May integrate analytics or reporting modules as needed, focusing initially on delivering a robust booking platform.</w:t>
+        <w:t>May integrate analytics or reporting modules as needed, focusing initially on delivering a robust booking platform</w:t>
+      </w:r>
+      <w:r>
+        <w:t>, and may include integration with online payment gateways to automate transaction processing and reduce manual work.</w:t>
       </w:r>
     </w:p>
     <w:p>
@@ -6566,6 +6960,9 @@
       <w:r>
         <w:t>This Hotel Booking System offers a scalable and efficient solution for managing room and table reservations. By incorporating role-based access, real-time availability, and secure login, it enhances operational efficiency and improves customer experience. Automating the booking process reduces manual errors and streamlines hotel operations. Future enhancements could include expanded reporting and integration with payment systems, positioning the system as a reliable tool for hospitality management.</w:t>
       </w:r>
+      <w:r>
+        <w:t xml:space="preserve"> The addition of bill and payment modules further enhances the system’s commercial viability and makes it suitable for real-world deployment.</w:t>
+      </w:r>
     </w:p>
     <w:p>
       <w:pPr>
@@ -11914,6 +12311,155 @@
     </w:lvl>
   </w:abstractNum>
   <w:abstractNum w:abstractNumId="45" w15:restartNumberingAfterBreak="0">
+    <w:nsid w:val="74AB207E"/>
+    <w:multiLevelType w:val="multilevel"/>
+    <w:tmpl w:val="8F10BCCA"/>
+    <w:lvl w:ilvl="0">
+      <w:start w:val="1"/>
+      <w:numFmt w:val="bullet"/>
+      <w:lvlText w:val=""/>
+      <w:lvlJc w:val="left"/>
+      <w:pPr>
+        <w:tabs>
+          <w:tab w:val="num" w:pos="720"/>
+        </w:tabs>
+        <w:ind w:left="720" w:hanging="360"/>
+      </w:pPr>
+      <w:rPr>
+        <w:rFonts w:ascii="Symbol" w:hAnsi="Symbol" w:hint="default"/>
+        <w:sz w:val="20"/>
+      </w:rPr>
+    </w:lvl>
+    <w:lvl w:ilvl="1" w:tentative="1">
+      <w:start w:val="1"/>
+      <w:numFmt w:val="bullet"/>
+      <w:lvlText w:val="o"/>
+      <w:lvlJc w:val="left"/>
+      <w:pPr>
+        <w:tabs>
+          <w:tab w:val="num" w:pos="1440"/>
+        </w:tabs>
+        <w:ind w:left="1440" w:hanging="360"/>
+      </w:pPr>
+      <w:rPr>
+        <w:rFonts w:ascii="Courier New" w:hAnsi="Courier New" w:hint="default"/>
+        <w:sz w:val="20"/>
+      </w:rPr>
+    </w:lvl>
+    <w:lvl w:ilvl="2" w:tentative="1">
+      <w:start w:val="1"/>
+      <w:numFmt w:val="bullet"/>
+      <w:lvlText w:val=""/>
+      <w:lvlJc w:val="left"/>
+      <w:pPr>
+        <w:tabs>
+          <w:tab w:val="num" w:pos="2160"/>
+        </w:tabs>
+        <w:ind w:left="2160" w:hanging="360"/>
+      </w:pPr>
+      <w:rPr>
+        <w:rFonts w:ascii="Wingdings" w:hAnsi="Wingdings" w:hint="default"/>
+        <w:sz w:val="20"/>
+      </w:rPr>
+    </w:lvl>
+    <w:lvl w:ilvl="3" w:tentative="1">
+      <w:start w:val="1"/>
+      <w:numFmt w:val="bullet"/>
+      <w:lvlText w:val=""/>
+      <w:lvlJc w:val="left"/>
+      <w:pPr>
+        <w:tabs>
+          <w:tab w:val="num" w:pos="2880"/>
+        </w:tabs>
+        <w:ind w:left="2880" w:hanging="360"/>
+      </w:pPr>
+      <w:rPr>
+        <w:rFonts w:ascii="Wingdings" w:hAnsi="Wingdings" w:hint="default"/>
+        <w:sz w:val="20"/>
+      </w:rPr>
+    </w:lvl>
+    <w:lvl w:ilvl="4" w:tentative="1">
+      <w:start w:val="1"/>
+      <w:numFmt w:val="bullet"/>
+      <w:lvlText w:val=""/>
+      <w:lvlJc w:val="left"/>
+      <w:pPr>
+        <w:tabs>
+          <w:tab w:val="num" w:pos="3600"/>
+        </w:tabs>
+        <w:ind w:left="3600" w:hanging="360"/>
+      </w:pPr>
+      <w:rPr>
+        <w:rFonts w:ascii="Wingdings" w:hAnsi="Wingdings" w:hint="default"/>
+        <w:sz w:val="20"/>
+      </w:rPr>
+    </w:lvl>
+    <w:lvl w:ilvl="5" w:tentative="1">
+      <w:start w:val="1"/>
+      <w:numFmt w:val="bullet"/>
+      <w:lvlText w:val=""/>
+      <w:lvlJc w:val="left"/>
+      <w:pPr>
+        <w:tabs>
+          <w:tab w:val="num" w:pos="4320"/>
+        </w:tabs>
+        <w:ind w:left="4320" w:hanging="360"/>
+      </w:pPr>
+      <w:rPr>
+        <w:rFonts w:ascii="Wingdings" w:hAnsi="Wingdings" w:hint="default"/>
+        <w:sz w:val="20"/>
+      </w:rPr>
+    </w:lvl>
+    <w:lvl w:ilvl="6" w:tentative="1">
+      <w:start w:val="1"/>
+      <w:numFmt w:val="bullet"/>
+      <w:lvlText w:val=""/>
+      <w:lvlJc w:val="left"/>
+      <w:pPr>
+        <w:tabs>
+          <w:tab w:val="num" w:pos="5040"/>
+        </w:tabs>
+        <w:ind w:left="5040" w:hanging="360"/>
+      </w:pPr>
+      <w:rPr>
+        <w:rFonts w:ascii="Wingdings" w:hAnsi="Wingdings" w:hint="default"/>
+        <w:sz w:val="20"/>
+      </w:rPr>
+    </w:lvl>
+    <w:lvl w:ilvl="7" w:tentative="1">
+      <w:start w:val="1"/>
+      <w:numFmt w:val="bullet"/>
+      <w:lvlText w:val=""/>
+      <w:lvlJc w:val="left"/>
+      <w:pPr>
+        <w:tabs>
+          <w:tab w:val="num" w:pos="5760"/>
+        </w:tabs>
+        <w:ind w:left="5760" w:hanging="360"/>
+      </w:pPr>
+      <w:rPr>
+        <w:rFonts w:ascii="Wingdings" w:hAnsi="Wingdings" w:hint="default"/>
+        <w:sz w:val="20"/>
+      </w:rPr>
+    </w:lvl>
+    <w:lvl w:ilvl="8" w:tentative="1">
+      <w:start w:val="1"/>
+      <w:numFmt w:val="bullet"/>
+      <w:lvlText w:val=""/>
+      <w:lvlJc w:val="left"/>
+      <w:pPr>
+        <w:tabs>
+          <w:tab w:val="num" w:pos="6480"/>
+        </w:tabs>
+        <w:ind w:left="6480" w:hanging="360"/>
+      </w:pPr>
+      <w:rPr>
+        <w:rFonts w:ascii="Wingdings" w:hAnsi="Wingdings" w:hint="default"/>
+        <w:sz w:val="20"/>
+      </w:rPr>
+    </w:lvl>
+  </w:abstractNum>
+  <w:abstractNum w:abstractNumId="46" w15:restartNumberingAfterBreak="0">
     <w:nsid w:val="799A508F"/>
     <w:multiLevelType w:val="hybridMultilevel"/>
     <w:tmpl w:val="8952AA88"/>
@@ -12024,7 +12570,7 @@
       </w:rPr>
     </w:lvl>
   </w:abstractNum>
-  <w:abstractNum w:abstractNumId="46" w15:restartNumberingAfterBreak="0">
+  <w:abstractNum w:abstractNumId="47" w15:restartNumberingAfterBreak="0">
     <w:nsid w:val="7C104C5D"/>
     <w:multiLevelType w:val="hybridMultilevel"/>
     <w:tmpl w:val="BAD63058"/>
@@ -12137,7 +12683,7 @@
       </w:rPr>
     </w:lvl>
   </w:abstractNum>
-  <w:abstractNum w:abstractNumId="47" w15:restartNumberingAfterBreak="0">
+  <w:abstractNum w:abstractNumId="48" w15:restartNumberingAfterBreak="0">
     <w:nsid w:val="7CC446D8"/>
     <w:multiLevelType w:val="hybridMultilevel"/>
     <w:tmpl w:val="E8E65716"/>
@@ -12245,7 +12791,7 @@
     <w:abstractNumId w:val="44"/>
   </w:num>
   <w:num w:numId="7" w16cid:durableId="1074279737">
-    <w:abstractNumId w:val="47"/>
+    <w:abstractNumId w:val="48"/>
   </w:num>
   <w:num w:numId="8" w16cid:durableId="53361634">
     <w:abstractNumId w:val="15"/>
@@ -12281,7 +12827,7 @@
     <w:abstractNumId w:val="1"/>
   </w:num>
   <w:num w:numId="19" w16cid:durableId="1444152416">
-    <w:abstractNumId w:val="46"/>
+    <w:abstractNumId w:val="47"/>
   </w:num>
   <w:num w:numId="20" w16cid:durableId="735203179">
     <w:abstractNumId w:val="19"/>
@@ -12293,7 +12839,7 @@
     <w:abstractNumId w:val="14"/>
   </w:num>
   <w:num w:numId="23" w16cid:durableId="2071802856">
-    <w:abstractNumId w:val="45"/>
+    <w:abstractNumId w:val="46"/>
   </w:num>
   <w:num w:numId="24" w16cid:durableId="898596664">
     <w:abstractNumId w:val="41"/>
@@ -12369,6 +12915,9 @@
   </w:num>
   <w:num w:numId="48" w16cid:durableId="337970771">
     <w:abstractNumId w:val="32"/>
+  </w:num>
+  <w:num w:numId="49" w16cid:durableId="24061974">
+    <w:abstractNumId w:val="45"/>
   </w:num>
 </w:numbering>
 </file>
@@ -13032,6 +13581,33 @@
       <w:shd w:val="clear" w:color="auto" w:fill="E1DFDD"/>
     </w:rPr>
   </w:style>
+  <w:style w:type="paragraph" w:styleId="NormalWeb">
+    <w:name w:val="Normal (Web)"/>
+    <w:basedOn w:val="Normal"/>
+    <w:uiPriority w:val="99"/>
+    <w:unhideWhenUsed/>
+    <w:rsid w:val="004A55C7"/>
+    <w:pPr>
+      <w:spacing w:before="100" w:beforeAutospacing="1" w:after="100" w:afterAutospacing="1" w:line="240" w:lineRule="auto"/>
+    </w:pPr>
+    <w:rPr>
+      <w:rFonts w:eastAsia="Times New Roman" w:cs="Times New Roman"/>
+      <w:kern w:val="0"/>
+      <w:szCs w:val="24"/>
+      <w14:ligatures w14:val="none"/>
+    </w:rPr>
+  </w:style>
+  <w:style w:type="character" w:styleId="Strong">
+    <w:name w:val="Strong"/>
+    <w:basedOn w:val="DefaultParagraphFont"/>
+    <w:uiPriority w:val="22"/>
+    <w:qFormat/>
+    <w:rsid w:val="004A55C7"/>
+    <w:rPr>
+      <w:b/>
+      <w:bCs/>
+    </w:rPr>
+  </w:style>
 </w:styles>
 </file>
 

</xml_diff>